<commit_message>
Actualización final de documento y añadido PDF
</commit_message>
<xml_diff>
--- a/docs/Progreso 2 IDS - Vargas.docx
+++ b/docs/Progreso 2 IDS - Vargas.docx
@@ -61,6 +61,23 @@
         </w:rPr>
         <w:br/>
         <w:t xml:space="preserve">Repositorio Github: </w:t>
+      </w:r>
+      <w:hyperlink r:id="rId5" w:history="1">
+        <w:r>
+          <w:rPr>
+            <w:rStyle w:val="Hipervnculo"/>
+            <w:b/>
+            <w:bCs/>
+          </w:rPr>
+          <w:t>https://github.com/MartinVargas07/Examen_IDS_P2_Vargas.git</w:t>
+        </w:r>
+      </w:hyperlink>
+      <w:r>
+        <w:rPr>
+          <w:b/>
+          <w:bCs/>
+        </w:rPr>
+        <w:t xml:space="preserve"> </w:t>
       </w:r>
     </w:p>
     <w:p>
@@ -284,7 +301,7 @@
                     <pic:cNvPicPr/>
                   </pic:nvPicPr>
                   <pic:blipFill>
-                    <a:blip r:embed="rId5"/>
+                    <a:blip r:embed="rId6"/>
                     <a:stretch>
                       <a:fillRect/>
                     </a:stretch>
@@ -646,7 +663,7 @@
                     <pic:cNvPicPr/>
                   </pic:nvPicPr>
                   <pic:blipFill>
-                    <a:blip r:embed="rId6"/>
+                    <a:blip r:embed="rId7"/>
                     <a:stretch>
                       <a:fillRect/>
                     </a:stretch>
@@ -708,7 +725,7 @@
                     <pic:cNvPicPr/>
                   </pic:nvPicPr>
                   <pic:blipFill>
-                    <a:blip r:embed="rId7"/>
+                    <a:blip r:embed="rId8"/>
                     <a:stretch>
                       <a:fillRect/>
                     </a:stretch>
@@ -761,7 +778,7 @@
                     <pic:cNvPicPr/>
                   </pic:nvPicPr>
                   <pic:blipFill>
-                    <a:blip r:embed="rId8"/>
+                    <a:blip r:embed="rId9"/>
                     <a:stretch>
                       <a:fillRect/>
                     </a:stretch>
@@ -817,7 +834,7 @@
                     <pic:cNvPicPr/>
                   </pic:nvPicPr>
                   <pic:blipFill>
-                    <a:blip r:embed="rId9"/>
+                    <a:blip r:embed="rId10"/>
                     <a:stretch>
                       <a:fillRect/>
                     </a:stretch>
@@ -873,7 +890,7 @@
                     <pic:cNvPicPr/>
                   </pic:nvPicPr>
                   <pic:blipFill>
-                    <a:blip r:embed="rId10"/>
+                    <a:blip r:embed="rId11"/>
                     <a:stretch>
                       <a:fillRect/>
                     </a:stretch>
@@ -924,7 +941,7 @@
                     <pic:cNvPicPr/>
                   </pic:nvPicPr>
                   <pic:blipFill>
-                    <a:blip r:embed="rId11"/>
+                    <a:blip r:embed="rId12"/>
                     <a:stretch>
                       <a:fillRect/>
                     </a:stretch>
@@ -1001,7 +1018,7 @@
                     <pic:cNvPicPr/>
                   </pic:nvPicPr>
                   <pic:blipFill>
-                    <a:blip r:embed="rId12"/>
+                    <a:blip r:embed="rId13"/>
                     <a:stretch>
                       <a:fillRect/>
                     </a:stretch>
@@ -1060,7 +1077,7 @@
                     <pic:cNvPicPr/>
                   </pic:nvPicPr>
                   <pic:blipFill>
-                    <a:blip r:embed="rId13"/>
+                    <a:blip r:embed="rId14"/>
                     <a:stretch>
                       <a:fillRect/>
                     </a:stretch>
@@ -1103,7 +1120,7 @@
                     <pic:cNvPicPr/>
                   </pic:nvPicPr>
                   <pic:blipFill>
-                    <a:blip r:embed="rId14"/>
+                    <a:blip r:embed="rId15"/>
                     <a:stretch>
                       <a:fillRect/>
                     </a:stretch>
@@ -1168,7 +1185,7 @@
                     <pic:cNvPicPr/>
                   </pic:nvPicPr>
                   <pic:blipFill>
-                    <a:blip r:embed="rId15"/>
+                    <a:blip r:embed="rId16"/>
                     <a:stretch>
                       <a:fillRect/>
                     </a:stretch>
@@ -1226,7 +1243,7 @@
                     <pic:cNvPicPr/>
                   </pic:nvPicPr>
                   <pic:blipFill>
-                    <a:blip r:embed="rId16"/>
+                    <a:blip r:embed="rId17"/>
                     <a:stretch>
                       <a:fillRect/>
                     </a:stretch>
@@ -1278,7 +1295,7 @@
                     <pic:cNvPicPr/>
                   </pic:nvPicPr>
                   <pic:blipFill>
-                    <a:blip r:embed="rId17"/>
+                    <a:blip r:embed="rId18"/>
                     <a:stretch>
                       <a:fillRect/>
                     </a:stretch>
@@ -1331,7 +1348,7 @@
                     <pic:cNvPicPr/>
                   </pic:nvPicPr>
                   <pic:blipFill>
-                    <a:blip r:embed="rId18"/>
+                    <a:blip r:embed="rId19"/>
                     <a:stretch>
                       <a:fillRect/>
                     </a:stretch>
@@ -1377,7 +1394,7 @@
                     <pic:cNvPicPr/>
                   </pic:nvPicPr>
                   <pic:blipFill>
-                    <a:blip r:embed="rId19"/>
+                    <a:blip r:embed="rId20"/>
                     <a:stretch>
                       <a:fillRect/>
                     </a:stretch>
@@ -1435,7 +1452,7 @@
                     <pic:cNvPicPr/>
                   </pic:nvPicPr>
                   <pic:blipFill>
-                    <a:blip r:embed="rId20"/>
+                    <a:blip r:embed="rId21"/>
                     <a:stretch>
                       <a:fillRect/>
                     </a:stretch>
@@ -1481,7 +1498,7 @@
                     <pic:cNvPicPr/>
                   </pic:nvPicPr>
                   <pic:blipFill>
-                    <a:blip r:embed="rId21"/>
+                    <a:blip r:embed="rId22"/>
                     <a:stretch>
                       <a:fillRect/>
                     </a:stretch>
@@ -1539,7 +1556,7 @@
                     <pic:cNvPicPr/>
                   </pic:nvPicPr>
                   <pic:blipFill>
-                    <a:blip r:embed="rId22"/>
+                    <a:blip r:embed="rId23"/>
                     <a:stretch>
                       <a:fillRect/>
                     </a:stretch>
@@ -1565,6 +1582,18 @@
         <w:spacing w:line="276" w:lineRule="auto"/>
         <w:jc w:val="both"/>
       </w:pPr>
+    </w:p>
+    <w:p>
+      <w:pPr>
+        <w:spacing w:line="276" w:lineRule="auto"/>
+        <w:jc w:val="both"/>
+      </w:pPr>
+    </w:p>
+    <w:p>
+      <w:pPr>
+        <w:spacing w:line="276" w:lineRule="auto"/>
+        <w:jc w:val="both"/>
+      </w:pPr>
       <w:r>
         <w:t>Se intento varias veces y se cambio varias veces el Kong.yaml:</w:t>
       </w:r>
@@ -1592,7 +1621,7 @@
                     <pic:cNvPicPr/>
                   </pic:nvPicPr>
                   <pic:blipFill>
-                    <a:blip r:embed="rId23"/>
+                    <a:blip r:embed="rId24"/>
                     <a:stretch>
                       <a:fillRect/>
                     </a:stretch>
@@ -1635,7 +1664,7 @@
                     <pic:cNvPicPr/>
                   </pic:nvPicPr>
                   <pic:blipFill>
-                    <a:blip r:embed="rId24"/>
+                    <a:blip r:embed="rId25"/>
                     <a:stretch>
                       <a:fillRect/>
                     </a:stretch>
@@ -1662,124 +1691,401 @@
         <w:jc w:val="both"/>
       </w:pPr>
       <w:r>
-        <w:t>Por mas que estén up los contenedores:</w:t>
-      </w:r>
-    </w:p>
-    <w:p>
-      <w:pPr>
-        <w:spacing w:line="276" w:lineRule="auto"/>
-        <w:jc w:val="both"/>
+        <w:t>Health y prueba de POST:</w:t>
+      </w:r>
+    </w:p>
+    <w:p>
+      <w:pPr>
+        <w:spacing w:line="276" w:lineRule="auto"/>
+        <w:jc w:val="both"/>
+      </w:pPr>
+      <w:r>
+        <w:rPr>
+          <w:noProof/>
+        </w:rPr>
+        <w:lastRenderedPageBreak/>
+        <w:drawing>
+          <wp:inline distT="0" distB="0" distL="0" distR="0" wp14:anchorId="79B70696" wp14:editId="0B7E2A97">
+            <wp:extent cx="5400040" cy="1846580"/>
+            <wp:effectExtent l="0" t="0" r="0" b="1270"/>
+            <wp:docPr id="428647629" name="Imagen 1" descr="Texto&#10;&#10;El contenido generado por IA puede ser incorrecto."/>
+            <wp:cNvGraphicFramePr>
+              <a:graphicFrameLocks xmlns:a="http://schemas.openxmlformats.org/drawingml/2006/main" noChangeAspect="1"/>
+            </wp:cNvGraphicFramePr>
+            <a:graphic xmlns:a="http://schemas.openxmlformats.org/drawingml/2006/main">
+              <a:graphicData uri="http://schemas.openxmlformats.org/drawingml/2006/picture">
+                <pic:pic xmlns:pic="http://schemas.openxmlformats.org/drawingml/2006/picture">
+                  <pic:nvPicPr>
+                    <pic:cNvPr id="428647629" name="Imagen 1" descr="Texto&#10;&#10;El contenido generado por IA puede ser incorrecto."/>
+                    <pic:cNvPicPr/>
+                  </pic:nvPicPr>
+                  <pic:blipFill>
+                    <a:blip r:embed="rId26"/>
+                    <a:stretch>
+                      <a:fillRect/>
+                    </a:stretch>
+                  </pic:blipFill>
+                  <pic:spPr>
+                    <a:xfrm>
+                      <a:off x="0" y="0"/>
+                      <a:ext cx="5400040" cy="1846580"/>
+                    </a:xfrm>
+                    <a:prstGeom prst="rect">
+                      <a:avLst/>
+                    </a:prstGeom>
+                  </pic:spPr>
+                </pic:pic>
+              </a:graphicData>
+            </a:graphic>
+          </wp:inline>
+        </w:drawing>
+      </w:r>
+    </w:p>
+    <w:p>
+      <w:pPr>
+        <w:spacing w:line="276" w:lineRule="auto"/>
+        <w:jc w:val="both"/>
+      </w:pPr>
+      <w:r>
+        <w:drawing>
+          <wp:inline distT="0" distB="0" distL="0" distR="0" wp14:anchorId="428D6FA7" wp14:editId="03DE2FD6">
+            <wp:extent cx="5400040" cy="1783715"/>
+            <wp:effectExtent l="0" t="0" r="0" b="6985"/>
+            <wp:docPr id="556263995" name="Imagen 1" descr="Texto&#10;&#10;El contenido generado por IA puede ser incorrecto."/>
+            <wp:cNvGraphicFramePr>
+              <a:graphicFrameLocks xmlns:a="http://schemas.openxmlformats.org/drawingml/2006/main" noChangeAspect="1"/>
+            </wp:cNvGraphicFramePr>
+            <a:graphic xmlns:a="http://schemas.openxmlformats.org/drawingml/2006/main">
+              <a:graphicData uri="http://schemas.openxmlformats.org/drawingml/2006/picture">
+                <pic:pic xmlns:pic="http://schemas.openxmlformats.org/drawingml/2006/picture">
+                  <pic:nvPicPr>
+                    <pic:cNvPr id="556263995" name="Imagen 1" descr="Texto&#10;&#10;El contenido generado por IA puede ser incorrecto."/>
+                    <pic:cNvPicPr/>
+                  </pic:nvPicPr>
+                  <pic:blipFill>
+                    <a:blip r:embed="rId27"/>
+                    <a:stretch>
+                      <a:fillRect/>
+                    </a:stretch>
+                  </pic:blipFill>
+                  <pic:spPr>
+                    <a:xfrm>
+                      <a:off x="0" y="0"/>
+                      <a:ext cx="5400040" cy="1783715"/>
+                    </a:xfrm>
+                    <a:prstGeom prst="rect">
+                      <a:avLst/>
+                    </a:prstGeom>
+                  </pic:spPr>
+                </pic:pic>
+              </a:graphicData>
+            </a:graphic>
+          </wp:inline>
+        </w:drawing>
+      </w:r>
+    </w:p>
+    <w:p>
+      <w:pPr>
+        <w:spacing w:line="276" w:lineRule="auto"/>
+        <w:jc w:val="both"/>
+      </w:pPr>
+      <w:r>
+        <w:t>Prueba GET:</w:t>
+      </w:r>
+    </w:p>
+    <w:p>
+      <w:pPr>
+        <w:spacing w:line="276" w:lineRule="auto"/>
+        <w:jc w:val="both"/>
+      </w:pPr>
+      <w:r>
+        <w:drawing>
+          <wp:inline distT="0" distB="0" distL="0" distR="0" wp14:anchorId="654D98C6" wp14:editId="6397535B">
+            <wp:extent cx="5400040" cy="1704340"/>
+            <wp:effectExtent l="0" t="0" r="0" b="0"/>
+            <wp:docPr id="1638499421" name="Imagen 1"/>
+            <wp:cNvGraphicFramePr>
+              <a:graphicFrameLocks xmlns:a="http://schemas.openxmlformats.org/drawingml/2006/main" noChangeAspect="1"/>
+            </wp:cNvGraphicFramePr>
+            <a:graphic xmlns:a="http://schemas.openxmlformats.org/drawingml/2006/main">
+              <a:graphicData uri="http://schemas.openxmlformats.org/drawingml/2006/picture">
+                <pic:pic xmlns:pic="http://schemas.openxmlformats.org/drawingml/2006/picture">
+                  <pic:nvPicPr>
+                    <pic:cNvPr id="1638499421" name=""/>
+                    <pic:cNvPicPr/>
+                  </pic:nvPicPr>
+                  <pic:blipFill>
+                    <a:blip r:embed="rId28"/>
+                    <a:stretch>
+                      <a:fillRect/>
+                    </a:stretch>
+                  </pic:blipFill>
+                  <pic:spPr>
+                    <a:xfrm>
+                      <a:off x="0" y="0"/>
+                      <a:ext cx="5400040" cy="1704340"/>
+                    </a:xfrm>
+                    <a:prstGeom prst="rect">
+                      <a:avLst/>
+                    </a:prstGeom>
+                  </pic:spPr>
+                </pic:pic>
+              </a:graphicData>
+            </a:graphic>
+          </wp:inline>
+        </w:drawing>
+      </w:r>
+    </w:p>
+    <w:p>
+      <w:pPr>
+        <w:spacing w:line="276" w:lineRule="auto"/>
+        <w:jc w:val="both"/>
+      </w:pPr>
+      <w:r>
         <w:rPr>
           <w:b/>
           <w:bCs/>
         </w:rPr>
+        <w:t>Exposición del Servicio a través del API Gateway (Kong)</w:t>
+      </w:r>
+    </w:p>
+    <w:p>
+      <w:pPr>
+        <w:spacing w:line="276" w:lineRule="auto"/>
+        <w:jc w:val="both"/>
       </w:pPr>
       <w:r>
         <w:rPr>
           <w:b/>
           <w:bCs/>
         </w:rPr>
-        <w:t>Implementación de Circuit Breaking y Retry</w:t>
-      </w:r>
-    </w:p>
-    <w:p>
-      <w:pPr>
-        <w:spacing w:line="276" w:lineRule="auto"/>
-        <w:jc w:val="both"/>
-      </w:pPr>
+        <w:t>1. Configuración del API Gateway (Kong):</w:t>
+      </w:r>
+      <w:r>
+        <w:t xml:space="preserve"> Se utilizó Kong Gateway (versión 3.9.0, según logs) como API Gateway, desplegado mediante Docker Compose. La configuración se definió de forma declarativa en el archivo Kong/kong.yaml. Este archivo especifica:</w:t>
+      </w:r>
+    </w:p>
+    <w:p>
+      <w:pPr>
+        <w:numPr>
+          <w:ilvl w:val="0"/>
+          <w:numId w:val="16"/>
+        </w:numPr>
+        <w:spacing w:line="276" w:lineRule="auto"/>
+        <w:jc w:val="both"/>
+      </w:pPr>
+      <w:r>
+        <w:t xml:space="preserve">Un </w:t>
+      </w:r>
       <w:r>
         <w:rPr>
           <w:b/>
           <w:bCs/>
         </w:rPr>
-        <w:t>Retry Automático al Servicio SOAP (Implementado en SolicitudService)</w:t>
-      </w:r>
-    </w:p>
-    <w:p>
-      <w:pPr>
-        <w:spacing w:line="276" w:lineRule="auto"/>
-        <w:jc w:val="both"/>
-      </w:pPr>
-      <w:r>
-        <w:t>Se ha implementado una política de reintentos directamente en el SolicitudService al llamar al sistema SOAP externo (simulado). Se utiliza la librería tenacity de Python, que proporciona un decorador @retry fácil de usar para añadir esta funcionalidad.</w:t>
-      </w:r>
-    </w:p>
-    <w:p>
-      <w:pPr>
-        <w:spacing w:line="276" w:lineRule="auto"/>
-        <w:jc w:val="both"/>
-      </w:pPr>
-      <w:r>
-        <w:lastRenderedPageBreak/>
-        <w:t>Configuración Aplicada en el Código:</w:t>
+        <w:t>servicio backend</w:t>
+      </w:r>
+      <w:r>
+        <w:t xml:space="preserve"> (solicitud-service-backend) que apunta a la instancia Docker del SolicitudService (http://solicitud_service_app:5001).</w:t>
       </w:r>
     </w:p>
     <w:p>
       <w:pPr>
         <w:numPr>
           <w:ilvl w:val="0"/>
-          <w:numId w:val="10"/>
+          <w:numId w:val="16"/>
         </w:numPr>
         <w:spacing w:line="276" w:lineRule="auto"/>
         <w:jc w:val="both"/>
       </w:pPr>
+      <w:r>
+        <w:t xml:space="preserve">Una </w:t>
+      </w:r>
       <w:r>
         <w:rPr>
           <w:b/>
           <w:bCs/>
         </w:rPr>
-        <w:t>Máximo de Intentos:</w:t>
-      </w:r>
-      <w:r>
-        <w:t xml:space="preserve"> La función que simula la llamada SOAP (llamar_sistema_soap_externo_con_retry) se intentará un máximo de </w:t>
-      </w:r>
+        <w:t>ruta principal</w:t>
+      </w:r>
+      <w:r>
+        <w:t xml:space="preserve"> (solicitudes-catchall-route) diseñada para manejar todas las solicitudes bajo el prefijo /api/v1/ (ej. /api/v1/solicitudes, /api/v1/health). Se configuró strip_path: true con la intención de que Kong reenviara la parte relevante del path al servicio backend (ej. /solicitudes, /health).</w:t>
+      </w:r>
+    </w:p>
+    <w:p>
+      <w:pPr>
+        <w:numPr>
+          <w:ilvl w:val="0"/>
+          <w:numId w:val="16"/>
+        </w:numPr>
+        <w:spacing w:line="276" w:lineRule="auto"/>
+        <w:jc w:val="both"/>
+      </w:pPr>
       <w:r>
         <w:rPr>
           <w:b/>
           <w:bCs/>
         </w:rPr>
-        <w:t>2 veces</w:t>
-      </w:r>
-      <w:r>
-        <w:t xml:space="preserve"> en total. Esto significa un intento original y, si este falla, un reintento adicional. Esto se configura con el parámetro stop=stop_after_attempt(2) en el decorador @retry.</w:t>
+        <w:t>Plugins aplicados a la ruta principal:</w:t>
+      </w:r>
+      <w:r>
+        <w:t xml:space="preserve"> </w:t>
+      </w:r>
+    </w:p>
+    <w:p>
+      <w:pPr>
+        <w:numPr>
+          <w:ilvl w:val="1"/>
+          <w:numId w:val="16"/>
+        </w:numPr>
+        <w:spacing w:line="276" w:lineRule="auto"/>
+        <w:jc w:val="both"/>
+      </w:pPr>
+      <w:r>
+        <w:lastRenderedPageBreak/>
+        <w:t>key-auth: Para la seguridad a nivel de Gateway, requiriendo una API Key en la cabecera apikey de las solicitudes.</w:t>
+      </w:r>
+    </w:p>
+    <w:p>
+      <w:pPr>
+        <w:numPr>
+          <w:ilvl w:val="1"/>
+          <w:numId w:val="16"/>
+        </w:numPr>
+        <w:spacing w:line="276" w:lineRule="auto"/>
+        <w:jc w:val="both"/>
+      </w:pPr>
+      <w:r>
+        <w:t>rate-limiting: Para limitar el número de solicitudes a 5 por minuto por consumidor, como medida de protección.</w:t>
+      </w:r>
+    </w:p>
+    <w:p>
+      <w:pPr>
+        <w:spacing w:line="276" w:lineRule="auto"/>
+        <w:jc w:val="both"/>
+      </w:pPr>
+      <w:r>
+        <w:rPr>
+          <w:b/>
+          <w:bCs/>
+        </w:rPr>
+        <w:t>2. Estado de los Componentes del Gateway:</w:t>
       </w:r>
     </w:p>
     <w:p>
       <w:pPr>
         <w:numPr>
           <w:ilvl w:val="0"/>
-          <w:numId w:val="10"/>
+          <w:numId w:val="17"/>
         </w:numPr>
         <w:spacing w:line="276" w:lineRule="auto"/>
         <w:jc w:val="both"/>
       </w:pPr>
+      <w:r>
+        <w:t xml:space="preserve">Los contenedores Docker para Kong (kong_api_gateway) y su base de datos (kong_postgres_db) se despliegan y se ejecutan correctamente, mostrando un estado "healthy" según la salida del comando docker ps. </w:t>
+      </w:r>
       <w:r>
         <w:rPr>
           <w:b/>
           <w:bCs/>
         </w:rPr>
-        <w:t>Espera entre Intentos:</w:t>
-      </w:r>
-      <w:r>
-        <w:t xml:space="preserve"> Si un intento falla, el sistema esperará </w:t>
+        <w:t>(Adjuntar captura de docker ps mostrando los contenedores kong_api_gateway y kong_postgres_db en estado saludable).</w:t>
+      </w:r>
+    </w:p>
+    <w:p>
+      <w:pPr>
+        <w:numPr>
+          <w:ilvl w:val="0"/>
+          <w:numId w:val="17"/>
+        </w:numPr>
+        <w:spacing w:line="276" w:lineRule="auto"/>
+        <w:jc w:val="both"/>
+      </w:pPr>
+      <w:r>
+        <w:t xml:space="preserve">La Admin API de Kong, accesible en http://localhost:8001, está operativa. Esto se demostró mediante la creación exitosa de un consumer (estudiante_app_consumer) y la asignación de una API Key (MI_CLAVE_KONG_EXAMEN_FINAL) a través de comandos curl. Las respuestas 201 Created (o 409 Conflict si ya existían) confirman la funcionalidad de la Admin API y la persistencia de la configuración en la base de datos de Kong. </w:t>
       </w:r>
       <w:r>
         <w:rPr>
           <w:b/>
           <w:bCs/>
         </w:rPr>
-        <w:t>1 segundo</w:t>
-      </w:r>
-      <w:r>
-        <w:t xml:space="preserve"> fijo antes de realizar el siguiente intento. Esto se configura con wait=wait_fixed(1).</w:t>
+        <w:t>(Adjuntar capturas de los comandos curl a la Admin API para crear el consumer y la API Key, mostrando las respuestas del servidor).</w:t>
+      </w:r>
+    </w:p>
+    <w:p>
+      <w:pPr>
+        <w:spacing w:line="276" w:lineRule="auto"/>
+        <w:jc w:val="both"/>
+      </w:pPr>
+      <w:r>
+        <w:rPr>
+          <w:b/>
+          <w:bCs/>
+        </w:rPr>
+        <w:t>3. Resultados de las Pruebas de Exposición y Desafíos:</w:t>
+      </w:r>
+      <w:r>
+        <w:t xml:space="preserve"> A pesar de que el SolicitudService está completamente funcional y el API Gateway (Kong) está corriendo y su Admin API es accesible, las pruebas de extremo a extremo a través del proxy de Kong (http://localhost:8000) para los paths definidos (ej. /api/v1/health, /api/v1/solicitudes) resultaron consistentemente en un error HTTP/1.1 404 Not Found con el mensaje {"message":"no Route matched with those values"}.</w:t>
+      </w:r>
+    </w:p>
+    <w:p>
+      <w:pPr>
+        <w:spacing w:line="276" w:lineRule="auto"/>
+        <w:jc w:val="both"/>
+      </w:pPr>
+      <w:r>
+        <w:t>Este resultado indica que Kong, aunque operativo, no logró mapear las solicitudes entrantes a las rutas configuradas en kong.yaml de la manera esperada. Se realizaron múltiples iteraciones en la definición de los paths y la estructura del kong.yaml, incluyendo el uso de prefijos explícitos (ej. /api/v1/) y la verificación de la directiva strip_path. También se intentaron recargas de configuración en Kong.</w:t>
+      </w:r>
+    </w:p>
+    <w:p>
+      <w:pPr>
+        <w:spacing w:line="276" w:lineRule="auto"/>
+        <w:jc w:val="both"/>
+      </w:pPr>
+      <w:r>
+        <w:t>Dada la limitación de tiempo, no fue posible identificar la causa raíz exacta de este comportamiento de "no Route matched" en el proxy de Kong. Las posibles causas podrían incluir:</w:t>
       </w:r>
     </w:p>
     <w:p>
       <w:pPr>
         <w:numPr>
           <w:ilvl w:val="0"/>
-          <w:numId w:val="10"/>
+          <w:numId w:val="18"/>
         </w:numPr>
+        <w:spacing w:line="276" w:lineRule="auto"/>
+        <w:jc w:val="both"/>
+      </w:pPr>
+      <w:r>
+        <w:t>Una sutil discrepancia entre la sintaxis del kong.yaml y la interpretación por la versión específica de Kong (3.9.0).</w:t>
+      </w:r>
+    </w:p>
+    <w:p>
+      <w:pPr>
+        <w:numPr>
+          <w:ilvl w:val="0"/>
+          <w:numId w:val="18"/>
+        </w:numPr>
+        <w:spacing w:line="276" w:lineRule="auto"/>
+        <w:jc w:val="both"/>
+      </w:pPr>
+      <w:r>
+        <w:t>Un problema en cómo la configuración declarativa es leída o aplicada internamente por Kong en este entorno Docker Compose particular.</w:t>
+      </w:r>
+    </w:p>
+    <w:p>
+      <w:pPr>
+        <w:numPr>
+          <w:ilvl w:val="0"/>
+          <w:numId w:val="18"/>
+        </w:numPr>
+        <w:spacing w:line="276" w:lineRule="auto"/>
+        <w:jc w:val="both"/>
+      </w:pPr>
+      <w:r>
+        <w:t>Conflictos no evidentes con configuraciones residuales o por defecto de Kong.</w:t>
+      </w:r>
+    </w:p>
+    <w:p>
+      <w:pPr>
         <w:spacing w:line="276" w:lineRule="auto"/>
         <w:jc w:val="both"/>
       </w:pPr>
@@ -1788,18 +2094,64 @@
           <w:b/>
           <w:bCs/>
         </w:rPr>
-        <w:t>Condición para Reintentar:</w:t>
-      </w:r>
-      <w:r>
-        <w:t xml:space="preserve"> Los reintentos solo se activarán si la función decorada lanza una excepción específica, que en este caso hemos definido como SoapCallFailedError. Esto se configura con retry=retry_if_exception_type(SoapCallFailedError).</w:t>
+        <w:lastRenderedPageBreak/>
+        <w:t>4. Demostración de Funcionalidad del Servicio Subyacente:</w:t>
+      </w:r>
+      <w:r>
+        <w:t xml:space="preserve"> Para validar los componentes individuales, el SolicitudService fue probado directamente en su puerto expuesto (http://localhost:5001). Estas pruebas fueron </w:t>
+      </w:r>
+      <w:r>
+        <w:rPr>
+          <w:b/>
+          <w:bCs/>
+        </w:rPr>
+        <w:t>exitosas</w:t>
+      </w:r>
+      <w:r>
+        <w:t xml:space="preserve"> y demostraron que:</w:t>
       </w:r>
     </w:p>
     <w:p>
       <w:pPr>
         <w:numPr>
           <w:ilvl w:val="0"/>
-          <w:numId w:val="10"/>
+          <w:numId w:val="19"/>
         </w:numPr>
+        <w:spacing w:line="276" w:lineRule="auto"/>
+        <w:jc w:val="both"/>
+      </w:pPr>
+      <w:r>
+        <w:t>El endpoint GET /health responde correctamente con 200 OK.</w:t>
+      </w:r>
+    </w:p>
+    <w:p>
+      <w:pPr>
+        <w:numPr>
+          <w:ilvl w:val="0"/>
+          <w:numId w:val="19"/>
+        </w:numPr>
+        <w:spacing w:line="276" w:lineRule="auto"/>
+        <w:jc w:val="both"/>
+      </w:pPr>
+      <w:r>
+        <w:t>El endpoint POST /solicitudes procesa las solicitudes, valida el token JWT (enviado en la cabecera Authorization: Bearer &lt;token&gt;), ejecuta la lógica de negocio simulada (incluyendo la llamada al servicio SOAP con reintentos, como se evidencia por el estado "En Revisión (Fallo comunicación con sistema externo)" en algunas respuestas, lo cual es esperado por el diseño de la simulación), y retorna 201 Created.</w:t>
+      </w:r>
+    </w:p>
+    <w:p>
+      <w:pPr>
+        <w:numPr>
+          <w:ilvl w:val="0"/>
+          <w:numId w:val="19"/>
+        </w:numPr>
+        <w:spacing w:line="276" w:lineRule="auto"/>
+        <w:jc w:val="both"/>
+      </w:pPr>
+      <w:r>
+        <w:t>El endpoint GET /solicitudes/{id} recupera las solicitudes creadas, validando también el token JWT.</w:t>
+      </w:r>
+    </w:p>
+    <w:p>
+      <w:pPr>
         <w:spacing w:line="276" w:lineRule="auto"/>
         <w:jc w:val="both"/>
       </w:pPr>
@@ -1808,53 +2160,207 @@
           <w:b/>
           <w:bCs/>
         </w:rPr>
-        <w:t>Re-lanzar la Excepción (Reraise):</w:t>
-      </w:r>
-      <w:r>
-        <w:t xml:space="preserve"> Si todos los intentos (el original y los reintentos) fallan, la excepción original (SoapCallFailedError) es finalmente re-lanzada. Esto es importante para que el código que llama a la función pueda capturar el error y manejarlo apropiadamente (por ejemplo, para registrar el error detalladamente o devolver un estado de error específico al cliente de la API). Esto se asegura con el parámetro reraise=True.</w:t>
-      </w:r>
-    </w:p>
-    <w:p>
-      <w:pPr>
-        <w:spacing w:line="276" w:lineRule="auto"/>
-        <w:jc w:val="both"/>
-      </w:pPr>
-      <w:r>
-        <w:t>Fragmento de código relevante de SolicitudService/app/main.py:</w:t>
-      </w:r>
-    </w:p>
-    <w:p>
-      <w:pPr>
-        <w:spacing w:line="276" w:lineRule="auto"/>
-        <w:jc w:val="both"/>
+        <w:t>Conclusión de la Exposición por API Gateway:</w:t>
+      </w:r>
+      <w:r>
+        <w:t xml:space="preserve"> Se completó la configuración e implementación del API Gateway Kong, y sus componentes principales (Admin API, base de datos) están operativos. El SolicitudService subyacente está completamente funcional. El desafío pendiente reside en la capa de enrutamiento del proxy de Kong, que no logró el mapeo esperado de las rutas públicas a los servicios backend dentro del tiempo asignado. La configuración intentada se provee en Kong/kong.yaml como evidencia del diseño de exposición.</w:t>
+      </w:r>
+    </w:p>
+    <w:p>
+      <w:pPr>
+        <w:spacing w:line="276" w:lineRule="auto"/>
+        <w:jc w:val="both"/>
+        <w:rPr>
+          <w:b/>
+          <w:bCs/>
+        </w:rPr>
+      </w:pPr>
+      <w:r>
+        <w:rPr>
+          <w:b/>
+          <w:bCs/>
+        </w:rPr>
+        <w:t xml:space="preserve">Implementación de Circuit Breaking y Retry </w:t>
+      </w:r>
+    </w:p>
+    <w:p>
+      <w:pPr>
+        <w:spacing w:line="276" w:lineRule="auto"/>
+        <w:jc w:val="both"/>
+      </w:pPr>
+      <w:r>
+        <w:t>La resiliencia del sistema ante fallos en servicios externos, como el Sistema de Certificación SOAP, se abordó mediante la implementación del patrón Retry y el diseño conceptual del patrón Circuit Breaker.</w:t>
+      </w:r>
+    </w:p>
+    <w:p>
+      <w:pPr>
+        <w:spacing w:line="276" w:lineRule="auto"/>
+        <w:jc w:val="both"/>
+      </w:pPr>
+      <w:r>
+        <w:rPr>
+          <w:b/>
+          <w:bCs/>
+        </w:rPr>
+        <w:t>1. Retry Automático al Servicio SOAP (Implementado y Validado Funcionalmente en SolicitudService)</w:t>
+      </w:r>
+    </w:p>
+    <w:p>
+      <w:pPr>
+        <w:spacing w:line="276" w:lineRule="auto"/>
+        <w:jc w:val="both"/>
+      </w:pPr>
+      <w:r>
+        <w:t>Para manejar fallos transitorios en la comunicación con el servicio SOAP externo (simulado), se implementó una política de reintentos directamente en el SolicitudService utilizando la librería tenacity de Python.</w:t>
+      </w:r>
+    </w:p>
+    <w:p>
+      <w:pPr>
+        <w:numPr>
+          <w:ilvl w:val="0"/>
+          <w:numId w:val="20"/>
+        </w:numPr>
+        <w:spacing w:line="276" w:lineRule="auto"/>
+        <w:jc w:val="both"/>
+      </w:pPr>
+      <w:r>
+        <w:rPr>
+          <w:b/>
+          <w:bCs/>
+        </w:rPr>
+        <w:t>Configuración Clave:</w:t>
+      </w:r>
+    </w:p>
+    <w:p>
+      <w:pPr>
+        <w:numPr>
+          <w:ilvl w:val="1"/>
+          <w:numId w:val="20"/>
+        </w:numPr>
+        <w:spacing w:line="276" w:lineRule="auto"/>
+        <w:jc w:val="both"/>
+      </w:pPr>
+      <w:r>
+        <w:rPr>
+          <w:b/>
+          <w:bCs/>
+        </w:rPr>
+        <w:t>Máximo de Intentos:</w:t>
+      </w:r>
+      <w:r>
+        <w:t xml:space="preserve"> Se configuraron hasta 2 intentos (1 original + 1 reintento) mediante stop=stop_after_attempt(2).</w:t>
+      </w:r>
+    </w:p>
+    <w:p>
+      <w:pPr>
+        <w:numPr>
+          <w:ilvl w:val="1"/>
+          <w:numId w:val="20"/>
+        </w:numPr>
+        <w:spacing w:line="276" w:lineRule="auto"/>
+        <w:jc w:val="both"/>
+      </w:pPr>
+      <w:r>
+        <w:rPr>
+          <w:b/>
+          <w:bCs/>
+        </w:rPr>
+        <w:t>Espera:</w:t>
+      </w:r>
+      <w:r>
+        <w:t xml:space="preserve"> Se estableció una espera fija de 1 segundo entre intentos con wait=wait_fixed(1).</w:t>
+      </w:r>
+    </w:p>
+    <w:p>
+      <w:pPr>
+        <w:numPr>
+          <w:ilvl w:val="1"/>
+          <w:numId w:val="20"/>
+        </w:numPr>
+        <w:spacing w:line="276" w:lineRule="auto"/>
+        <w:jc w:val="both"/>
+      </w:pPr>
+      <w:r>
+        <w:rPr>
+          <w:b/>
+          <w:bCs/>
+        </w:rPr>
+        <w:t>Condición:</w:t>
+      </w:r>
+      <w:r>
+        <w:t xml:space="preserve"> Los reintentos se activan solo ante la excepción simulada SoapCallFailedError, que representa un fallo en el servicio SOAP.</w:t>
+      </w:r>
+    </w:p>
+    <w:p>
+      <w:pPr>
+        <w:numPr>
+          <w:ilvl w:val="1"/>
+          <w:numId w:val="20"/>
+        </w:numPr>
+        <w:spacing w:line="276" w:lineRule="auto"/>
+        <w:jc w:val="both"/>
+      </w:pPr>
+      <w:r>
+        <w:rPr>
+          <w:b/>
+          <w:bCs/>
+        </w:rPr>
+        <w:t>Propagación de Error:</w:t>
+      </w:r>
+      <w:r>
+        <w:t xml:space="preserve"> Si todos los intentos fallan, la excepción SoapCallFailedError se propaga para que la lógica de la aplicación la maneje, resultando en un estado de solicitud apropiado (ej. "En Revisión").</w:t>
+      </w:r>
+    </w:p>
+    <w:p>
+      <w:pPr>
+        <w:numPr>
+          <w:ilvl w:val="0"/>
+          <w:numId w:val="20"/>
+        </w:numPr>
+        <w:spacing w:line="276" w:lineRule="auto"/>
+        <w:jc w:val="both"/>
+      </w:pPr>
+      <w:r>
+        <w:rPr>
+          <w:b/>
+          <w:bCs/>
+        </w:rPr>
+        <w:lastRenderedPageBreak/>
+        <w:t>Validación Funcional:</w:t>
+      </w:r>
+      <w:r>
+        <w:t xml:space="preserve"> Durante las pruebas directas al SolicitudService (http://localhost:5001/solicitudes), se observó el comportamiento esperado de esta política de reintentos. La simulación de fallos en la llamada SOAP (con una probabilidad del 50%) resultó, en algunos casos, en la asignación del estado "En Revisión (Fallo comunicación con sistema externo)" a la solicitud. Esto confirma que la lógica de reintentos de Tenacity se ejecutó y, tras los intentos fallidos, la excepción fue correctamente manejada por el endpoint POST /solicitudes, demostrando la efectividad de la implementación del patrón Retry.</w:t>
+      </w:r>
+    </w:p>
+    <w:p>
+      <w:pPr>
+        <w:spacing w:line="276" w:lineRule="auto"/>
+        <w:jc w:val="both"/>
+      </w:pPr>
+      <w:r>
         <w:rPr>
           <w:i/>
           <w:iCs/>
-          <w:sz w:val="20"/>
-          <w:szCs w:val="20"/>
-        </w:rPr>
-      </w:pPr>
-      <w:r>
+        </w:rPr>
+        <w:t>(Fragmento de código relevante de SolicitudService/app/main.py)</w:t>
+      </w:r>
+    </w:p>
+    <w:p>
+      <w:pPr>
+        <w:spacing w:line="276" w:lineRule="auto"/>
+        <w:jc w:val="both"/>
         <w:rPr>
           <w:i/>
           <w:iCs/>
-          <w:sz w:val="20"/>
-          <w:szCs w:val="20"/>
-        </w:rPr>
-        <w:t>from tenacity import retry, stop_after_attempt, wait_fixed, retry_if_exception_type</w:t>
-      </w:r>
-    </w:p>
-    <w:p>
-      <w:pPr>
-        <w:spacing w:line="276" w:lineRule="auto"/>
-        <w:jc w:val="both"/>
+        </w:rPr>
+      </w:pPr>
+      <w:r>
         <w:rPr>
           <w:i/>
           <w:iCs/>
-          <w:sz w:val="20"/>
-          <w:szCs w:val="20"/>
-        </w:rPr>
-      </w:pPr>
+        </w:rPr>
+        <w:t>from tenacity import retry, stop_after_attempt, wait_fixed, retry_if_exception_type</w:t>
+      </w:r>
     </w:p>
     <w:p>
       <w:pPr>
@@ -1863,52 +2369,42 @@
         <w:rPr>
           <w:i/>
           <w:iCs/>
-          <w:sz w:val="20"/>
-          <w:szCs w:val="20"/>
-        </w:rPr>
-      </w:pPr>
-      <w:r>
+        </w:rPr>
+      </w:pPr>
+    </w:p>
+    <w:p>
+      <w:pPr>
+        <w:spacing w:line="276" w:lineRule="auto"/>
+        <w:jc w:val="both"/>
         <w:rPr>
           <w:i/>
           <w:iCs/>
-          <w:sz w:val="20"/>
-          <w:szCs w:val="20"/>
-        </w:rPr>
-        <w:t>class SoapCallFailedError(Exception):</w:t>
-      </w:r>
-    </w:p>
-    <w:p>
-      <w:pPr>
-        <w:spacing w:line="276" w:lineRule="auto"/>
-        <w:jc w:val="both"/>
+        </w:rPr>
+      </w:pPr>
+      <w:r>
         <w:rPr>
           <w:i/>
           <w:iCs/>
-          <w:sz w:val="20"/>
-          <w:szCs w:val="20"/>
-        </w:rPr>
-      </w:pPr>
-      <w:r>
+        </w:rPr>
+        <w:t>class SoapCallFailedError(Exception):</w:t>
+      </w:r>
+    </w:p>
+    <w:p>
+      <w:pPr>
+        <w:spacing w:line="276" w:lineRule="auto"/>
+        <w:jc w:val="both"/>
         <w:rPr>
           <w:i/>
           <w:iCs/>
-          <w:sz w:val="20"/>
-          <w:szCs w:val="20"/>
-        </w:rPr>
-        <w:t xml:space="preserve">    pass</w:t>
-      </w:r>
-    </w:p>
-    <w:p>
-      <w:pPr>
-        <w:spacing w:line="276" w:lineRule="auto"/>
-        <w:jc w:val="both"/>
+        </w:rPr>
+      </w:pPr>
+      <w:r>
         <w:rPr>
           <w:i/>
           <w:iCs/>
-          <w:sz w:val="20"/>
-          <w:szCs w:val="20"/>
-        </w:rPr>
-      </w:pPr>
+        </w:rPr>
+        <w:t xml:space="preserve">    pass</w:t>
+      </w:r>
     </w:p>
     <w:p>
       <w:pPr>
@@ -1917,315 +2413,469 @@
         <w:rPr>
           <w:i/>
           <w:iCs/>
-          <w:sz w:val="20"/>
-          <w:szCs w:val="20"/>
-        </w:rPr>
-      </w:pPr>
-      <w:r>
+        </w:rPr>
+      </w:pPr>
+    </w:p>
+    <w:p>
+      <w:pPr>
+        <w:spacing w:line="276" w:lineRule="auto"/>
+        <w:jc w:val="both"/>
         <w:rPr>
           <w:i/>
           <w:iCs/>
-          <w:sz w:val="20"/>
-          <w:szCs w:val="20"/>
-        </w:rPr>
-        <w:t>@retry(</w:t>
-      </w:r>
-    </w:p>
-    <w:p>
-      <w:pPr>
-        <w:spacing w:line="276" w:lineRule="auto"/>
-        <w:jc w:val="both"/>
+        </w:rPr>
+      </w:pPr>
+      <w:r>
         <w:rPr>
           <w:i/>
           <w:iCs/>
-          <w:sz w:val="20"/>
-          <w:szCs w:val="20"/>
-        </w:rPr>
-      </w:pPr>
-      <w:r>
+        </w:rPr>
+        <w:t>@retry(</w:t>
+      </w:r>
+    </w:p>
+    <w:p>
+      <w:pPr>
+        <w:spacing w:line="276" w:lineRule="auto"/>
+        <w:jc w:val="both"/>
         <w:rPr>
           <w:i/>
           <w:iCs/>
-          <w:sz w:val="20"/>
-          <w:szCs w:val="20"/>
-        </w:rPr>
-        <w:t xml:space="preserve">    stop=stop_after_attempt(2),</w:t>
-      </w:r>
-    </w:p>
-    <w:p>
-      <w:pPr>
-        <w:spacing w:line="276" w:lineRule="auto"/>
-        <w:jc w:val="both"/>
+        </w:rPr>
+      </w:pPr>
+      <w:r>
         <w:rPr>
           <w:i/>
           <w:iCs/>
-          <w:sz w:val="20"/>
-          <w:szCs w:val="20"/>
-        </w:rPr>
-      </w:pPr>
-      <w:r>
+        </w:rPr>
+        <w:t xml:space="preserve">    stop=stop_after_attempt(2),</w:t>
+      </w:r>
+    </w:p>
+    <w:p>
+      <w:pPr>
+        <w:spacing w:line="276" w:lineRule="auto"/>
+        <w:jc w:val="both"/>
         <w:rPr>
           <w:i/>
           <w:iCs/>
-          <w:sz w:val="20"/>
-          <w:szCs w:val="20"/>
-        </w:rPr>
-        <w:t xml:space="preserve">    wait=wait_fixed(1),</w:t>
-      </w:r>
-    </w:p>
-    <w:p>
-      <w:pPr>
-        <w:spacing w:line="276" w:lineRule="auto"/>
-        <w:jc w:val="both"/>
+        </w:rPr>
+      </w:pPr>
+      <w:r>
         <w:rPr>
           <w:i/>
           <w:iCs/>
-          <w:sz w:val="20"/>
-          <w:szCs w:val="20"/>
-        </w:rPr>
-      </w:pPr>
-      <w:r>
+        </w:rPr>
+        <w:t xml:space="preserve">    wait=wait_fixed(1),</w:t>
+      </w:r>
+    </w:p>
+    <w:p>
+      <w:pPr>
+        <w:spacing w:line="276" w:lineRule="auto"/>
+        <w:jc w:val="both"/>
         <w:rPr>
           <w:i/>
           <w:iCs/>
-          <w:sz w:val="20"/>
-          <w:szCs w:val="20"/>
-        </w:rPr>
-        <w:t xml:space="preserve">    retry=retry_if_exception_type(SoapCallFailedError),</w:t>
-      </w:r>
-    </w:p>
-    <w:p>
-      <w:pPr>
-        <w:spacing w:line="276" w:lineRule="auto"/>
-        <w:jc w:val="both"/>
+        </w:rPr>
+      </w:pPr>
+      <w:r>
         <w:rPr>
           <w:i/>
           <w:iCs/>
-          <w:sz w:val="20"/>
-          <w:szCs w:val="20"/>
-        </w:rPr>
-      </w:pPr>
-      <w:r>
+        </w:rPr>
+        <w:t xml:space="preserve">    retry=retry_if_exception_type(SoapCallFailedError),</w:t>
+      </w:r>
+    </w:p>
+    <w:p>
+      <w:pPr>
+        <w:spacing w:line="276" w:lineRule="auto"/>
+        <w:jc w:val="both"/>
         <w:rPr>
           <w:i/>
           <w:iCs/>
-          <w:sz w:val="20"/>
-          <w:szCs w:val="20"/>
-        </w:rPr>
-        <w:t xml:space="preserve">    reraise=True # Importante para que el error se propague si los reintentos fallan</w:t>
-      </w:r>
-    </w:p>
-    <w:p>
-      <w:pPr>
-        <w:spacing w:line="276" w:lineRule="auto"/>
-        <w:jc w:val="both"/>
+        </w:rPr>
+      </w:pPr>
+      <w:r>
         <w:rPr>
           <w:i/>
           <w:iCs/>
-          <w:sz w:val="20"/>
-          <w:szCs w:val="20"/>
-        </w:rPr>
-      </w:pPr>
-      <w:r>
+        </w:rPr>
+        <w:t xml:space="preserve">    reraise=True</w:t>
+      </w:r>
+    </w:p>
+    <w:p>
+      <w:pPr>
+        <w:spacing w:line="276" w:lineRule="auto"/>
+        <w:jc w:val="both"/>
         <w:rPr>
           <w:i/>
           <w:iCs/>
-          <w:sz w:val="20"/>
-          <w:szCs w:val="20"/>
-        </w:rPr>
-        <w:t>)</w:t>
-      </w:r>
-    </w:p>
-    <w:p>
-      <w:pPr>
-        <w:spacing w:line="276" w:lineRule="auto"/>
-        <w:jc w:val="both"/>
+        </w:rPr>
+      </w:pPr>
+      <w:r>
         <w:rPr>
           <w:i/>
           <w:iCs/>
-          <w:sz w:val="20"/>
-          <w:szCs w:val="20"/>
-        </w:rPr>
-      </w:pPr>
-      <w:r>
+        </w:rPr>
+        <w:t>)</w:t>
+      </w:r>
+    </w:p>
+    <w:p>
+      <w:pPr>
+        <w:spacing w:line="276" w:lineRule="auto"/>
+        <w:jc w:val="both"/>
         <w:rPr>
           <w:i/>
           <w:iCs/>
-          <w:sz w:val="20"/>
-          <w:szCs w:val="20"/>
-        </w:rPr>
-        <w:t>def llamar_sistema_soap_externo_con_retry(solicitud_data):</w:t>
-      </w:r>
-    </w:p>
-    <w:p>
-      <w:pPr>
-        <w:spacing w:line="276" w:lineRule="auto"/>
-        <w:jc w:val="both"/>
+        </w:rPr>
+      </w:pPr>
+      <w:r>
         <w:rPr>
           <w:i/>
           <w:iCs/>
-          <w:sz w:val="20"/>
-          <w:szCs w:val="20"/>
-        </w:rPr>
-      </w:pPr>
-      <w:r>
+        </w:rPr>
+        <w:t>def llamar_sistema_soap_externo_con_retry(solicitud_data):</w:t>
+      </w:r>
+    </w:p>
+    <w:p>
+      <w:pPr>
+        <w:spacing w:line="276" w:lineRule="auto"/>
+        <w:jc w:val="both"/>
         <w:rPr>
           <w:i/>
           <w:iCs/>
-          <w:sz w:val="20"/>
-          <w:szCs w:val="20"/>
-        </w:rPr>
-        <w:t xml:space="preserve">    print(f"INFO: Intentando llamada a sistema SOAP para datos: {solicitud_data}")</w:t>
-      </w:r>
-    </w:p>
-    <w:p>
-      <w:pPr>
-        <w:spacing w:line="276" w:lineRule="auto"/>
-        <w:jc w:val="both"/>
+        </w:rPr>
+      </w:pPr>
+      <w:r>
         <w:rPr>
           <w:i/>
           <w:iCs/>
-          <w:sz w:val="20"/>
-          <w:szCs w:val="20"/>
-        </w:rPr>
-      </w:pPr>
-      <w:r>
+        </w:rPr>
+        <w:t xml:space="preserve">    # ... (simulación de llamada y fallo) ...</w:t>
+      </w:r>
+    </w:p>
+    <w:p>
+      <w:pPr>
+        <w:spacing w:line="276" w:lineRule="auto"/>
+        <w:jc w:val="both"/>
         <w:rPr>
           <w:i/>
           <w:iCs/>
-          <w:sz w:val="20"/>
-          <w:szCs w:val="20"/>
-        </w:rPr>
-        <w:t xml:space="preserve">    # ... simulación de llamada ...</w:t>
-      </w:r>
-    </w:p>
-    <w:p>
-      <w:pPr>
-        <w:spacing w:line="276" w:lineRule="auto"/>
-        <w:jc w:val="both"/>
+        </w:rPr>
+      </w:pPr>
+      <w:r>
         <w:rPr>
           <w:i/>
           <w:iCs/>
-          <w:sz w:val="20"/>
-          <w:szCs w:val="20"/>
-        </w:rPr>
-      </w:pPr>
-      <w:r>
+        </w:rPr>
+        <w:t xml:space="preserve">    if random.random() &lt; 0.5: # Simula fallo</w:t>
+      </w:r>
+    </w:p>
+    <w:p>
+      <w:pPr>
+        <w:spacing w:line="276" w:lineRule="auto"/>
+        <w:jc w:val="both"/>
         <w:rPr>
           <w:i/>
           <w:iCs/>
-          <w:sz w:val="20"/>
-          <w:szCs w:val="20"/>
-        </w:rPr>
-        <w:t xml:space="preserve">    if random.random() &lt; 0.5: # Simula fallo el 50% de las veces</w:t>
-      </w:r>
-    </w:p>
-    <w:p>
-      <w:pPr>
-        <w:spacing w:line="276" w:lineRule="auto"/>
-        <w:jc w:val="both"/>
+        </w:rPr>
+      </w:pPr>
+      <w:r>
         <w:rPr>
           <w:i/>
           <w:iCs/>
-          <w:sz w:val="20"/>
-          <w:szCs w:val="20"/>
-        </w:rPr>
-      </w:pPr>
-      <w:r>
+        </w:rPr>
+        <w:t xml:space="preserve">        raise SoapCallFailedError(...)</w:t>
+      </w:r>
+    </w:p>
+    <w:p>
+      <w:pPr>
+        <w:spacing w:line="276" w:lineRule="auto"/>
+        <w:jc w:val="both"/>
         <w:rPr>
           <w:i/>
           <w:iCs/>
-          <w:sz w:val="20"/>
-          <w:szCs w:val="20"/>
-        </w:rPr>
-        <w:t xml:space="preserve">        print("ERROR: Llamada SOAP simulada: FALLO")</w:t>
-      </w:r>
-    </w:p>
-    <w:p>
-      <w:pPr>
-        <w:spacing w:line="276" w:lineRule="auto"/>
-        <w:jc w:val="both"/>
+        </w:rPr>
+      </w:pPr>
+      <w:r>
         <w:rPr>
           <w:i/>
           <w:iCs/>
-          <w:sz w:val="20"/>
-          <w:szCs w:val="20"/>
-        </w:rPr>
-      </w:pPr>
-      <w:r>
+        </w:rPr>
+        <w:t xml:space="preserve">    return True</w:t>
+      </w:r>
+    </w:p>
+    <w:p>
+      <w:pPr>
+        <w:spacing w:line="276" w:lineRule="auto"/>
+        <w:jc w:val="both"/>
+      </w:pPr>
+      <w:r>
+        <w:rPr>
+          <w:b/>
+          <w:bCs/>
+        </w:rPr>
+        <w:t>2. Circuit Breaker (Diseño Conceptual para un Entorno con Service Mesh)</w:t>
+      </w:r>
+    </w:p>
+    <w:p>
+      <w:pPr>
+        <w:spacing w:line="276" w:lineRule="auto"/>
+        <w:jc w:val="both"/>
+      </w:pPr>
+      <w:r>
+        <w:t>Para una protección más robusta contra fallos persistentes en el servicio SOAP y evitar la sobrecarga del mismo, se diseñó conceptualmente la aplicación del patrón Circuit Breaker. Dada la complejidad de una implementación completa sin herramientas de Service Mesh en el entorno actual (Docker Compose), se presenta la configuración como pseudocódigo YAML, asumiendo un despliegue en Kubernetes con Istio.</w:t>
+      </w:r>
+    </w:p>
+    <w:p>
+      <w:pPr>
+        <w:numPr>
+          <w:ilvl w:val="0"/>
+          <w:numId w:val="21"/>
+        </w:numPr>
+        <w:spacing w:line="276" w:lineRule="auto"/>
+        <w:jc w:val="both"/>
+      </w:pPr>
+      <w:r>
+        <w:rPr>
+          <w:b/>
+          <w:bCs/>
+        </w:rPr>
+        <w:t>Objetivo del Requerimiento:</w:t>
+      </w:r>
+      <w:r>
+        <w:t xml:space="preserve"> Abrir el circuito si hay más de 3 fallos al servicio SOAP en un período de 60 segundos.</w:t>
+      </w:r>
+    </w:p>
+    <w:p>
+      <w:pPr>
+        <w:numPr>
+          <w:ilvl w:val="0"/>
+          <w:numId w:val="21"/>
+        </w:numPr>
+        <w:spacing w:line="276" w:lineRule="auto"/>
+        <w:jc w:val="both"/>
+      </w:pPr>
+      <w:r>
+        <w:rPr>
+          <w:b/>
+          <w:bCs/>
+        </w:rPr>
+        <w:lastRenderedPageBreak/>
+        <w:t>Ejemplo de DestinationRule en Istio (Diseño Conceptual):</w:t>
+      </w:r>
+      <w:r>
+        <w:t xml:space="preserve"> (Suponiendo que el servicio SOAP externo es soap-certification-service.external.svc.cluster.local en la malla)</w:t>
+      </w:r>
+    </w:p>
+    <w:p>
+      <w:pPr>
+        <w:spacing w:line="276" w:lineRule="auto"/>
+        <w:jc w:val="both"/>
         <w:rPr>
           <w:i/>
           <w:iCs/>
-          <w:sz w:val="20"/>
-          <w:szCs w:val="20"/>
-        </w:rPr>
-        <w:lastRenderedPageBreak/>
-        <w:t xml:space="preserve">        raise SoapCallFailedError("El servicio SOAP simulado no respondió correctamente o está temporalmente inaccesible.")</w:t>
-      </w:r>
-    </w:p>
-    <w:p>
-      <w:pPr>
-        <w:spacing w:line="276" w:lineRule="auto"/>
-        <w:jc w:val="both"/>
+        </w:rPr>
+      </w:pPr>
+      <w:r>
         <w:rPr>
           <w:i/>
           <w:iCs/>
-          <w:sz w:val="20"/>
-          <w:szCs w:val="20"/>
-        </w:rPr>
-      </w:pPr>
-      <w:r>
+        </w:rPr>
+        <w:t>apiVersion: networking.istio.io/v1beta1</w:t>
+      </w:r>
+    </w:p>
+    <w:p>
+      <w:pPr>
+        <w:spacing w:line="276" w:lineRule="auto"/>
+        <w:jc w:val="both"/>
         <w:rPr>
           <w:i/>
           <w:iCs/>
-          <w:sz w:val="20"/>
-          <w:szCs w:val="20"/>
-        </w:rPr>
-        <w:t xml:space="preserve">    else:</w:t>
-      </w:r>
-    </w:p>
-    <w:p>
-      <w:pPr>
-        <w:spacing w:line="276" w:lineRule="auto"/>
-        <w:jc w:val="both"/>
+        </w:rPr>
       </w:pPr>
       <w:r>
         <w:rPr>
           <w:i/>
           <w:iCs/>
-          <w:sz w:val="20"/>
-          <w:szCs w:val="20"/>
-        </w:rPr>
-        <w:t xml:space="preserve">        print("INFO: Llamada</w:t>
-      </w:r>
-      <w:r>
-        <w:rPr>
-          <w:sz w:val="20"/>
-          <w:szCs w:val="20"/>
-        </w:rPr>
-        <w:t xml:space="preserve"> </w:t>
-      </w:r>
-      <w:r>
-        <w:t>SOAP simulada: ÉXITO")</w:t>
-      </w:r>
-    </w:p>
-    <w:p>
-      <w:pPr>
-        <w:spacing w:line="276" w:lineRule="auto"/>
-        <w:jc w:val="both"/>
-      </w:pPr>
-      <w:r>
-        <w:t xml:space="preserve">        return True</w:t>
-      </w:r>
-    </w:p>
-    <w:p>
-      <w:pPr>
-        <w:spacing w:line="276" w:lineRule="auto"/>
-        <w:jc w:val="both"/>
-      </w:pPr>
-    </w:p>
-    <w:p>
-      <w:pPr>
+        </w:rPr>
+        <w:t>kind: DestinationRule</w:t>
+      </w:r>
+    </w:p>
+    <w:p>
+      <w:pPr>
+        <w:spacing w:line="276" w:lineRule="auto"/>
+        <w:jc w:val="both"/>
+        <w:rPr>
+          <w:i/>
+          <w:iCs/>
+        </w:rPr>
+      </w:pPr>
+      <w:r>
+        <w:rPr>
+          <w:i/>
+          <w:iCs/>
+        </w:rPr>
+        <w:t>metadata:</w:t>
+      </w:r>
+    </w:p>
+    <w:p>
+      <w:pPr>
+        <w:spacing w:line="276" w:lineRule="auto"/>
+        <w:jc w:val="both"/>
+        <w:rPr>
+          <w:i/>
+          <w:iCs/>
+        </w:rPr>
+      </w:pPr>
+      <w:r>
+        <w:rPr>
+          <w:i/>
+          <w:iCs/>
+        </w:rPr>
+        <w:t xml:space="preserve">  name: soap-certification-service-cb</w:t>
+      </w:r>
+    </w:p>
+    <w:p>
+      <w:pPr>
+        <w:spacing w:line="276" w:lineRule="auto"/>
+        <w:jc w:val="both"/>
+        <w:rPr>
+          <w:i/>
+          <w:iCs/>
+        </w:rPr>
+      </w:pPr>
+      <w:r>
+        <w:rPr>
+          <w:i/>
+          <w:iCs/>
+        </w:rPr>
+        <w:t>spec:</w:t>
+      </w:r>
+    </w:p>
+    <w:p>
+      <w:pPr>
+        <w:spacing w:line="276" w:lineRule="auto"/>
+        <w:jc w:val="both"/>
+        <w:rPr>
+          <w:i/>
+          <w:iCs/>
+        </w:rPr>
+      </w:pPr>
+      <w:r>
+        <w:rPr>
+          <w:i/>
+          <w:iCs/>
+        </w:rPr>
+        <w:t xml:space="preserve">  host: soap-certification-service.external.svc.cluster.local</w:t>
+      </w:r>
+    </w:p>
+    <w:p>
+      <w:pPr>
+        <w:spacing w:line="276" w:lineRule="auto"/>
+        <w:jc w:val="both"/>
+        <w:rPr>
+          <w:i/>
+          <w:iCs/>
+        </w:rPr>
+      </w:pPr>
+      <w:r>
+        <w:rPr>
+          <w:i/>
+          <w:iCs/>
+        </w:rPr>
+        <w:t xml:space="preserve">  trafficPolicy:</w:t>
+      </w:r>
+    </w:p>
+    <w:p>
+      <w:pPr>
+        <w:spacing w:line="276" w:lineRule="auto"/>
+        <w:jc w:val="both"/>
+        <w:rPr>
+          <w:i/>
+          <w:iCs/>
+        </w:rPr>
+      </w:pPr>
+      <w:r>
+        <w:rPr>
+          <w:i/>
+          <w:iCs/>
+        </w:rPr>
+        <w:t xml:space="preserve">    outlierDetection:</w:t>
+      </w:r>
+    </w:p>
+    <w:p>
+      <w:pPr>
+        <w:spacing w:line="276" w:lineRule="auto"/>
+        <w:jc w:val="both"/>
+        <w:rPr>
+          <w:i/>
+          <w:iCs/>
+        </w:rPr>
+      </w:pPr>
+      <w:r>
+        <w:rPr>
+          <w:i/>
+          <w:iCs/>
+        </w:rPr>
+        <w:t xml:space="preserve">      consecutive5xxErrors: 3      # Abrir tras 3 errores 5xx seguidos</w:t>
+      </w:r>
+    </w:p>
+    <w:p>
+      <w:pPr>
+        <w:spacing w:line="276" w:lineRule="auto"/>
+        <w:jc w:val="both"/>
+        <w:rPr>
+          <w:i/>
+          <w:iCs/>
+        </w:rPr>
+      </w:pPr>
+      <w:r>
+        <w:rPr>
+          <w:i/>
+          <w:iCs/>
+        </w:rPr>
+        <w:t xml:space="preserve">      interval: "10s"              # Intervalo de análisis</w:t>
+      </w:r>
+    </w:p>
+    <w:p>
+      <w:pPr>
+        <w:spacing w:line="276" w:lineRule="auto"/>
+        <w:jc w:val="both"/>
+        <w:rPr>
+          <w:i/>
+          <w:iCs/>
+        </w:rPr>
+      </w:pPr>
+      <w:r>
+        <w:rPr>
+          <w:i/>
+          <w:iCs/>
+        </w:rPr>
+        <w:t xml:space="preserve">      baseEjectionTime: "60s"      # Duración del circuito abierto</w:t>
+      </w:r>
+    </w:p>
+    <w:p>
+      <w:pPr>
+        <w:spacing w:line="276" w:lineRule="auto"/>
+        <w:jc w:val="both"/>
+        <w:rPr>
+          <w:i/>
+          <w:iCs/>
+        </w:rPr>
+      </w:pPr>
+      <w:r>
+        <w:rPr>
+          <w:i/>
+          <w:iCs/>
+        </w:rPr>
+        <w:t xml:space="preserve">      maxEjectionPercent: 100      # Permitir expulsar todos los endpoints si fallan</w:t>
+      </w:r>
+    </w:p>
+    <w:p>
+      <w:pPr>
+        <w:numPr>
+          <w:ilvl w:val="0"/>
+          <w:numId w:val="21"/>
+        </w:numPr>
         <w:spacing w:line="276" w:lineRule="auto"/>
         <w:jc w:val="both"/>
       </w:pPr>
@@ -2234,767 +2884,11 @@
           <w:b/>
           <w:bCs/>
         </w:rPr>
-        <w:t>Circuit Breaker (Diseño Conceptual con Istio)</w:t>
-      </w:r>
-    </w:p>
-    <w:p>
-      <w:pPr>
-        <w:spacing w:line="276" w:lineRule="auto"/>
-        <w:jc w:val="both"/>
-      </w:pPr>
-      <w:r>
-        <w:t xml:space="preserve">El patrón Circuit Breaker es más complejo de implementar directamente en una aplicación simple sin librerías adicionales o un service mesh. Si esta solución estuviera desplegada en un entorno de Kubernetes gestionado por </w:t>
-      </w:r>
-      <w:r>
-        <w:rPr>
-          <w:b/>
-          <w:bCs/>
-        </w:rPr>
-        <w:t>Istio Service Mesh</w:t>
-      </w:r>
-      <w:r>
-        <w:t xml:space="preserve"> (lo cual está fuera del alcance de esta implementación basada en Docker Compose), la configuración del Circuit Breaker se realizaría de forma declarativa a través de recursos personalizados de Istio, específicamente un DestinationRule.</w:t>
-      </w:r>
-    </w:p>
-    <w:p>
-      <w:pPr>
-        <w:spacing w:line="276" w:lineRule="auto"/>
-        <w:jc w:val="both"/>
-      </w:pPr>
-      <w:r>
-        <w:t>Objetivo del Requerimiento: Abrir el circuito si hay más de 3 fallos al servicio SOAP en 60 segundos.</w:t>
-      </w:r>
-    </w:p>
-    <w:p>
-      <w:pPr>
-        <w:spacing w:line="276" w:lineRule="auto"/>
-        <w:jc w:val="both"/>
-      </w:pPr>
-      <w:r>
-        <w:t>Ejemplo de DestinationRule (Pseudocódigo YAML para Istio): Supongamos que el servicio SOAP externo es accesible dentro de la malla de servicios de Istio bajo el nombre de host soap-certification-service.external.svc.cluster.local.</w:t>
-      </w:r>
-    </w:p>
-    <w:p>
-      <w:pPr>
-        <w:spacing w:line="276" w:lineRule="auto"/>
-        <w:jc w:val="both"/>
-        <w:rPr>
-          <w:i/>
-          <w:iCs/>
-          <w:sz w:val="20"/>
-          <w:szCs w:val="20"/>
-        </w:rPr>
-      </w:pPr>
-      <w:r>
-        <w:rPr>
-          <w:i/>
-          <w:iCs/>
-          <w:sz w:val="20"/>
-          <w:szCs w:val="20"/>
-        </w:rPr>
-        <w:t xml:space="preserve">apiVersion: networking.istio.io/v1beta1 </w:t>
-      </w:r>
-    </w:p>
-    <w:p>
-      <w:pPr>
-        <w:spacing w:line="276" w:lineRule="auto"/>
-        <w:jc w:val="both"/>
-        <w:rPr>
-          <w:i/>
-          <w:iCs/>
-          <w:sz w:val="20"/>
-          <w:szCs w:val="20"/>
-        </w:rPr>
-      </w:pPr>
-      <w:r>
-        <w:rPr>
-          <w:i/>
-          <w:iCs/>
-          <w:sz w:val="20"/>
-          <w:szCs w:val="20"/>
-        </w:rPr>
-        <w:t>kind: DestinationRule</w:t>
-      </w:r>
-    </w:p>
-    <w:p>
-      <w:pPr>
-        <w:spacing w:line="276" w:lineRule="auto"/>
-        <w:jc w:val="both"/>
-        <w:rPr>
-          <w:i/>
-          <w:iCs/>
-          <w:sz w:val="20"/>
-          <w:szCs w:val="20"/>
-        </w:rPr>
-      </w:pPr>
-      <w:r>
-        <w:rPr>
-          <w:i/>
-          <w:iCs/>
-          <w:sz w:val="20"/>
-          <w:szCs w:val="20"/>
-        </w:rPr>
-        <w:t>metadata:</w:t>
-      </w:r>
-    </w:p>
-    <w:p>
-      <w:pPr>
-        <w:spacing w:line="276" w:lineRule="auto"/>
-        <w:jc w:val="both"/>
-        <w:rPr>
-          <w:i/>
-          <w:iCs/>
-          <w:sz w:val="20"/>
-          <w:szCs w:val="20"/>
-        </w:rPr>
-      </w:pPr>
-      <w:r>
-        <w:rPr>
-          <w:i/>
-          <w:iCs/>
-          <w:sz w:val="20"/>
-          <w:szCs w:val="20"/>
-        </w:rPr>
-        <w:t xml:space="preserve">  name: soap-certification-service-circuit-breaker</w:t>
-      </w:r>
-    </w:p>
-    <w:p>
-      <w:pPr>
-        <w:spacing w:line="276" w:lineRule="auto"/>
-        <w:jc w:val="both"/>
-        <w:rPr>
-          <w:i/>
-          <w:iCs/>
-          <w:sz w:val="20"/>
-          <w:szCs w:val="20"/>
-        </w:rPr>
-      </w:pPr>
-      <w:r>
-        <w:rPr>
-          <w:i/>
-          <w:iCs/>
-          <w:sz w:val="20"/>
-          <w:szCs w:val="20"/>
-        </w:rPr>
-        <w:t xml:space="preserve">  # namespace: el-namespace-de-tus-servicios # Especificar el namespace donde aplica</w:t>
-      </w:r>
-    </w:p>
-    <w:p>
-      <w:pPr>
-        <w:spacing w:line="276" w:lineRule="auto"/>
-        <w:jc w:val="both"/>
-        <w:rPr>
-          <w:i/>
-          <w:iCs/>
-          <w:sz w:val="20"/>
-          <w:szCs w:val="20"/>
-        </w:rPr>
-      </w:pPr>
-      <w:r>
-        <w:rPr>
-          <w:i/>
-          <w:iCs/>
-          <w:sz w:val="20"/>
-          <w:szCs w:val="20"/>
-        </w:rPr>
-        <w:t>spec:</w:t>
-      </w:r>
-    </w:p>
-    <w:p>
-      <w:pPr>
-        <w:spacing w:line="276" w:lineRule="auto"/>
-        <w:jc w:val="both"/>
-        <w:rPr>
-          <w:i/>
-          <w:iCs/>
-          <w:sz w:val="20"/>
-          <w:szCs w:val="20"/>
-        </w:rPr>
-      </w:pPr>
-      <w:r>
-        <w:rPr>
-          <w:i/>
-          <w:iCs/>
-          <w:sz w:val="20"/>
-          <w:szCs w:val="20"/>
-        </w:rPr>
-        <w:t xml:space="preserve">  host: soap-certification-service.external.svc.cluster.local # El FQDN del servicio externo</w:t>
-      </w:r>
-    </w:p>
-    <w:p>
-      <w:pPr>
-        <w:spacing w:line="276" w:lineRule="auto"/>
-        <w:jc w:val="both"/>
-        <w:rPr>
-          <w:i/>
-          <w:iCs/>
-          <w:sz w:val="20"/>
-          <w:szCs w:val="20"/>
-        </w:rPr>
-      </w:pPr>
-      <w:r>
-        <w:rPr>
-          <w:i/>
-          <w:iCs/>
-          <w:sz w:val="20"/>
-          <w:szCs w:val="20"/>
-        </w:rPr>
-        <w:t xml:space="preserve">  trafficPolicy:</w:t>
-      </w:r>
-    </w:p>
-    <w:p>
-      <w:pPr>
-        <w:spacing w:line="276" w:lineRule="auto"/>
-        <w:jc w:val="both"/>
-        <w:rPr>
-          <w:i/>
-          <w:iCs/>
-          <w:sz w:val="20"/>
-          <w:szCs w:val="20"/>
-        </w:rPr>
-      </w:pPr>
-      <w:r>
-        <w:rPr>
-          <w:i/>
-          <w:iCs/>
-          <w:sz w:val="20"/>
-          <w:szCs w:val="20"/>
-        </w:rPr>
-        <w:t xml:space="preserve">    connectionPool: # Configuraciones opcionales pero recomendadas para la gestión de conexiones</w:t>
-      </w:r>
-    </w:p>
-    <w:p>
-      <w:pPr>
-        <w:spacing w:line="276" w:lineRule="auto"/>
-        <w:jc w:val="both"/>
-        <w:rPr>
-          <w:i/>
-          <w:iCs/>
-          <w:sz w:val="20"/>
-          <w:szCs w:val="20"/>
-        </w:rPr>
-      </w:pPr>
-      <w:r>
-        <w:rPr>
-          <w:i/>
-          <w:iCs/>
-          <w:sz w:val="20"/>
-          <w:szCs w:val="20"/>
-        </w:rPr>
-        <w:t xml:space="preserve">      tcp:</w:t>
-      </w:r>
-    </w:p>
-    <w:p>
-      <w:pPr>
-        <w:spacing w:line="276" w:lineRule="auto"/>
-        <w:jc w:val="both"/>
-        <w:rPr>
-          <w:i/>
-          <w:iCs/>
-          <w:sz w:val="20"/>
-          <w:szCs w:val="20"/>
-        </w:rPr>
-      </w:pPr>
-      <w:r>
-        <w:rPr>
-          <w:i/>
-          <w:iCs/>
-          <w:sz w:val="20"/>
-          <w:szCs w:val="20"/>
-        </w:rPr>
-        <w:t xml:space="preserve">        maxConnections: 100 # Límite de conexiones TCP simultáneas</w:t>
-      </w:r>
-    </w:p>
-    <w:p>
-      <w:pPr>
-        <w:spacing w:line="276" w:lineRule="auto"/>
-        <w:jc w:val="both"/>
-        <w:rPr>
-          <w:i/>
-          <w:iCs/>
-          <w:sz w:val="20"/>
-          <w:szCs w:val="20"/>
-        </w:rPr>
-      </w:pPr>
-      <w:r>
-        <w:rPr>
-          <w:i/>
-          <w:iCs/>
-          <w:sz w:val="20"/>
-          <w:szCs w:val="20"/>
-        </w:rPr>
-        <w:t xml:space="preserve">      http:</w:t>
-      </w:r>
-    </w:p>
-    <w:p>
-      <w:pPr>
-        <w:spacing w:line="276" w:lineRule="auto"/>
-        <w:jc w:val="both"/>
-        <w:rPr>
-          <w:i/>
-          <w:iCs/>
-          <w:sz w:val="20"/>
-          <w:szCs w:val="20"/>
-        </w:rPr>
-      </w:pPr>
-      <w:r>
-        <w:rPr>
-          <w:i/>
-          <w:iCs/>
-          <w:sz w:val="20"/>
-          <w:szCs w:val="20"/>
-        </w:rPr>
-        <w:t xml:space="preserve">        http1MaxPendingRequests: 100 # Límite de solicitudes HTTP/1.1 pendientes</w:t>
-      </w:r>
-    </w:p>
-    <w:p>
-      <w:pPr>
-        <w:spacing w:line="276" w:lineRule="auto"/>
-        <w:jc w:val="both"/>
-        <w:rPr>
-          <w:i/>
-          <w:iCs/>
-          <w:sz w:val="20"/>
-          <w:szCs w:val="20"/>
-        </w:rPr>
-      </w:pPr>
-      <w:r>
-        <w:rPr>
-          <w:i/>
-          <w:iCs/>
-          <w:sz w:val="20"/>
-          <w:szCs w:val="20"/>
-        </w:rPr>
-        <w:t xml:space="preserve">        maxRequestsPerConnection: 10 # Límite de solicitudes por conexión</w:t>
-      </w:r>
-    </w:p>
-    <w:p>
-      <w:pPr>
-        <w:spacing w:line="276" w:lineRule="auto"/>
-        <w:jc w:val="both"/>
-        <w:rPr>
-          <w:i/>
-          <w:iCs/>
-          <w:sz w:val="20"/>
-          <w:szCs w:val="20"/>
-        </w:rPr>
-      </w:pPr>
-      <w:r>
-        <w:rPr>
-          <w:i/>
-          <w:iCs/>
-          <w:sz w:val="20"/>
-          <w:szCs w:val="20"/>
-        </w:rPr>
-        <w:t xml:space="preserve">    outlierDetection: # Aquí se define la configuración del Circuit Breaker</w:t>
-      </w:r>
-    </w:p>
-    <w:p>
-      <w:pPr>
-        <w:spacing w:line="276" w:lineRule="auto"/>
-        <w:jc w:val="both"/>
-        <w:rPr>
-          <w:i/>
-          <w:iCs/>
-          <w:sz w:val="20"/>
-          <w:szCs w:val="20"/>
-        </w:rPr>
-      </w:pPr>
-      <w:r>
-        <w:rPr>
-          <w:i/>
-          <w:iCs/>
-          <w:sz w:val="20"/>
-          <w:szCs w:val="20"/>
-        </w:rPr>
-        <w:t xml:space="preserve">      # Si Istio observa 3 errores 5xx consecutivos al llamar a una instancia de este servicio,</w:t>
-      </w:r>
-    </w:p>
-    <w:p>
-      <w:pPr>
-        <w:spacing w:line="276" w:lineRule="auto"/>
-        <w:jc w:val="both"/>
-        <w:rPr>
-          <w:i/>
-          <w:iCs/>
-          <w:sz w:val="20"/>
-          <w:szCs w:val="20"/>
-        </w:rPr>
-      </w:pPr>
-      <w:r>
-        <w:rPr>
-          <w:i/>
-          <w:iCs/>
-          <w:sz w:val="20"/>
-          <w:szCs w:val="20"/>
-        </w:rPr>
-        <w:lastRenderedPageBreak/>
-        <w:t xml:space="preserve">      # esa instancia se considera "no saludable" y se expulsa temporalmente del pool de balanceo de carga.</w:t>
-      </w:r>
-    </w:p>
-    <w:p>
-      <w:pPr>
-        <w:spacing w:line="276" w:lineRule="auto"/>
-        <w:jc w:val="both"/>
-        <w:rPr>
-          <w:i/>
-          <w:iCs/>
-          <w:sz w:val="20"/>
-          <w:szCs w:val="20"/>
-        </w:rPr>
-      </w:pPr>
-      <w:r>
-        <w:rPr>
-          <w:i/>
-          <w:iCs/>
-          <w:sz w:val="20"/>
-          <w:szCs w:val="20"/>
-        </w:rPr>
-        <w:t xml:space="preserve">      consecutive5xxErrors: 3 </w:t>
-      </w:r>
-    </w:p>
-    <w:p>
-      <w:pPr>
-        <w:spacing w:line="276" w:lineRule="auto"/>
-        <w:jc w:val="both"/>
-        <w:rPr>
-          <w:i/>
-          <w:iCs/>
-          <w:sz w:val="20"/>
-          <w:szCs w:val="20"/>
-        </w:rPr>
-      </w:pPr>
-      <w:r>
-        <w:rPr>
-          <w:i/>
-          <w:iCs/>
-          <w:sz w:val="20"/>
-          <w:szCs w:val="20"/>
-        </w:rPr>
-        <w:t xml:space="preserve">      # Intervalo de tiempo para los análisis de detección de outliers. Istio revisa la salud</w:t>
-      </w:r>
-    </w:p>
-    <w:p>
-      <w:pPr>
-        <w:spacing w:line="276" w:lineRule="auto"/>
-        <w:jc w:val="both"/>
-        <w:rPr>
-          <w:i/>
-          <w:iCs/>
-          <w:sz w:val="20"/>
-          <w:szCs w:val="20"/>
-        </w:rPr>
-      </w:pPr>
-      <w:r>
-        <w:rPr>
-          <w:i/>
-          <w:iCs/>
-          <w:sz w:val="20"/>
-          <w:szCs w:val="20"/>
-        </w:rPr>
-        <w:t xml:space="preserve">      # de las instancias en estos intervalos.</w:t>
-      </w:r>
-    </w:p>
-    <w:p>
-      <w:pPr>
-        <w:spacing w:line="276" w:lineRule="auto"/>
-        <w:jc w:val="both"/>
-        <w:rPr>
-          <w:i/>
-          <w:iCs/>
-          <w:sz w:val="20"/>
-          <w:szCs w:val="20"/>
-        </w:rPr>
-      </w:pPr>
-      <w:r>
-        <w:rPr>
-          <w:i/>
-          <w:iCs/>
-          <w:sz w:val="20"/>
-          <w:szCs w:val="20"/>
-        </w:rPr>
-        <w:t xml:space="preserve">      interval: "10s" # Ejemplo: cada 10 segundos</w:t>
-      </w:r>
-    </w:p>
-    <w:p>
-      <w:pPr>
-        <w:spacing w:line="276" w:lineRule="auto"/>
-        <w:jc w:val="both"/>
-        <w:rPr>
-          <w:i/>
-          <w:iCs/>
-          <w:sz w:val="20"/>
-          <w:szCs w:val="20"/>
-        </w:rPr>
-      </w:pPr>
-      <w:r>
-        <w:rPr>
-          <w:i/>
-          <w:iCs/>
-          <w:sz w:val="20"/>
-          <w:szCs w:val="20"/>
-        </w:rPr>
-        <w:t xml:space="preserve">      # Duración mínima por la cual una instancia es expulsada del pool de balanceo de carga</w:t>
-      </w:r>
-    </w:p>
-    <w:p>
-      <w:pPr>
-        <w:spacing w:line="276" w:lineRule="auto"/>
-        <w:jc w:val="both"/>
-        <w:rPr>
-          <w:i/>
-          <w:iCs/>
-          <w:sz w:val="20"/>
-          <w:szCs w:val="20"/>
-        </w:rPr>
-      </w:pPr>
-      <w:r>
-        <w:rPr>
-          <w:i/>
-          <w:iCs/>
-          <w:sz w:val="20"/>
-          <w:szCs w:val="20"/>
-        </w:rPr>
-        <w:t xml:space="preserve">      # una vez que se detecta como "no saludable". Durante este tiempo, el circuito está "abierto"</w:t>
-      </w:r>
-    </w:p>
-    <w:p>
-      <w:pPr>
-        <w:spacing w:line="276" w:lineRule="auto"/>
-        <w:jc w:val="both"/>
-        <w:rPr>
-          <w:i/>
-          <w:iCs/>
-          <w:sz w:val="20"/>
-          <w:szCs w:val="20"/>
-        </w:rPr>
-      </w:pPr>
-      <w:r>
-        <w:rPr>
-          <w:i/>
-          <w:iCs/>
-          <w:sz w:val="20"/>
-          <w:szCs w:val="20"/>
-        </w:rPr>
-        <w:t xml:space="preserve">      # para esa instancia.</w:t>
-      </w:r>
-    </w:p>
-    <w:p>
-      <w:pPr>
-        <w:spacing w:line="276" w:lineRule="auto"/>
-        <w:jc w:val="both"/>
-        <w:rPr>
-          <w:i/>
-          <w:iCs/>
-          <w:sz w:val="20"/>
-          <w:szCs w:val="20"/>
-        </w:rPr>
-      </w:pPr>
-      <w:r>
-        <w:rPr>
-          <w:i/>
-          <w:iCs/>
-          <w:sz w:val="20"/>
-          <w:szCs w:val="20"/>
-        </w:rPr>
-        <w:t xml:space="preserve">      baseEjectionTime: "60s" # Ejemplo: expulsado por 60 segundos</w:t>
-      </w:r>
-    </w:p>
-    <w:p>
-      <w:pPr>
-        <w:spacing w:line="276" w:lineRule="auto"/>
-        <w:jc w:val="both"/>
-        <w:rPr>
-          <w:i/>
-          <w:iCs/>
-          <w:sz w:val="20"/>
-          <w:szCs w:val="20"/>
-        </w:rPr>
-      </w:pPr>
-      <w:r>
-        <w:rPr>
-          <w:i/>
-          <w:iCs/>
-          <w:sz w:val="20"/>
-          <w:szCs w:val="20"/>
-        </w:rPr>
-        <w:t xml:space="preserve">      # Porcentaje máximo de instancias en el pool de balanceo de carga que pueden ser expulsadas.</w:t>
-      </w:r>
-    </w:p>
-    <w:p>
-      <w:pPr>
-        <w:spacing w:line="276" w:lineRule="auto"/>
-        <w:jc w:val="both"/>
-        <w:rPr>
-          <w:i/>
-          <w:iCs/>
-          <w:sz w:val="20"/>
-          <w:szCs w:val="20"/>
-        </w:rPr>
-      </w:pPr>
-      <w:r>
-        <w:rPr>
-          <w:i/>
-          <w:iCs/>
-          <w:sz w:val="20"/>
-          <w:szCs w:val="20"/>
-        </w:rPr>
-        <w:t xml:space="preserve">      # Si se establece en 100, todas las instancias pueden ser expulsadas si todas fallan.</w:t>
-      </w:r>
-    </w:p>
-    <w:p>
-      <w:pPr>
-        <w:spacing w:line="276" w:lineRule="auto"/>
-        <w:jc w:val="both"/>
-        <w:rPr>
-          <w:i/>
-          <w:iCs/>
-          <w:sz w:val="20"/>
-          <w:szCs w:val="20"/>
-        </w:rPr>
-      </w:pPr>
-      <w:r>
-        <w:rPr>
-          <w:i/>
-          <w:iCs/>
-          <w:sz w:val="20"/>
-          <w:szCs w:val="20"/>
-        </w:rPr>
-        <w:t xml:space="preserve">      maxEjectionPercent: 100 </w:t>
-      </w:r>
-    </w:p>
-    <w:p>
-      <w:pPr>
-        <w:spacing w:line="276" w:lineRule="auto"/>
-        <w:jc w:val="both"/>
-        <w:rPr>
-          <w:i/>
-          <w:iCs/>
-          <w:sz w:val="20"/>
-          <w:szCs w:val="20"/>
-        </w:rPr>
-      </w:pPr>
-      <w:r>
-        <w:rPr>
-          <w:i/>
-          <w:iCs/>
-          <w:sz w:val="20"/>
-          <w:szCs w:val="20"/>
-        </w:rPr>
-        <w:t xml:space="preserve">      # minHealthPercent: 0 # Opcional: umbral mínimo de hosts saludables para mantener el servicio operativo.</w:t>
-      </w:r>
-    </w:p>
-    <w:p>
-      <w:pPr>
-        <w:spacing w:line="276" w:lineRule="auto"/>
-        <w:jc w:val="both"/>
-      </w:pPr>
-    </w:p>
-    <w:p>
-      <w:pPr>
-        <w:spacing w:line="276" w:lineRule="auto"/>
-        <w:jc w:val="both"/>
-      </w:pPr>
-      <w:r>
-        <w:t>Explicación del YAML de Istio para el Circuit Breaker:</w:t>
-      </w:r>
-    </w:p>
-    <w:p>
-      <w:pPr>
-        <w:numPr>
-          <w:ilvl w:val="0"/>
-          <w:numId w:val="11"/>
-        </w:numPr>
-        <w:spacing w:line="276" w:lineRule="auto"/>
-        <w:jc w:val="both"/>
-      </w:pPr>
-      <w:r>
-        <w:t>host: Especifica el servicio upstream al que se aplicará esta política de tráfico.</w:t>
-      </w:r>
-    </w:p>
-    <w:p>
-      <w:pPr>
-        <w:numPr>
-          <w:ilvl w:val="0"/>
-          <w:numId w:val="11"/>
-        </w:numPr>
-        <w:spacing w:line="276" w:lineRule="auto"/>
-        <w:jc w:val="both"/>
-      </w:pPr>
-      <w:r>
-        <w:t>outlierDetection: Contiene la configuración específica del Circuit Breaker.</w:t>
-      </w:r>
-    </w:p>
-    <w:p>
-      <w:pPr>
-        <w:numPr>
-          <w:ilvl w:val="1"/>
-          <w:numId w:val="11"/>
-        </w:numPr>
-        <w:spacing w:line="276" w:lineRule="auto"/>
-        <w:jc w:val="both"/>
-      </w:pPr>
-      <w:r>
-        <w:t>consecutive5xxErrors: 3: El proxy de Istio (Envoy) abrirá el circuito para una instancia del servicio si detecta 3 errores HTTP de la serie 5xx (ej. 500, 502, 503, 504) consecutivos.</w:t>
-      </w:r>
-    </w:p>
-    <w:p>
-      <w:pPr>
-        <w:numPr>
-          <w:ilvl w:val="1"/>
-          <w:numId w:val="11"/>
-        </w:numPr>
-        <w:spacing w:line="276" w:lineRule="auto"/>
-        <w:jc w:val="both"/>
-      </w:pPr>
-      <w:r>
-        <w:t>interval: "10s": Istio realiza los análisis de detección de outliers (instancias problemáticas) en intervalos de 10 segundos. Es durante estos intervalos que se cuentan los consecutive5xxErrors.</w:t>
-      </w:r>
-    </w:p>
-    <w:p>
-      <w:pPr>
-        <w:numPr>
-          <w:ilvl w:val="1"/>
-          <w:numId w:val="11"/>
-        </w:numPr>
-        <w:spacing w:line="276" w:lineRule="auto"/>
-        <w:jc w:val="both"/>
-      </w:pPr>
-      <w:r>
-        <w:t>baseEjectionTime: "60s": Una vez que una instancia es expulsada (el circuito para esa instancia se "abre"), permanecerá fuera del pool de balanceo de carga durante al menos 60 segundos. Después de este tiempo, Istio puede permitir que una pequeña cantidad de tráfico pase a la instancia expulsada para verificar si se ha recuperado (estado "semi-abierto").</w:t>
-      </w:r>
-    </w:p>
-    <w:p>
-      <w:pPr>
-        <w:numPr>
-          <w:ilvl w:val="1"/>
-          <w:numId w:val="11"/>
-        </w:numPr>
-        <w:spacing w:line="276" w:lineRule="auto"/>
-        <w:jc w:val="both"/>
-      </w:pPr>
-      <w:r>
-        <w:t>maxEjectionPercent: 100: Permite que Istio expulse hasta el 100% de las instancias del servicio si todas están fallando consistentemente.</w:t>
-      </w:r>
-    </w:p>
-    <w:p>
-      <w:pPr>
-        <w:spacing w:line="276" w:lineRule="auto"/>
-        <w:jc w:val="both"/>
-      </w:pPr>
-      <w:r>
-        <w:t xml:space="preserve">Interpretación para el requisito "más de 3 fallos en 60 segundos": La configuración de Istio con consecutive5xxErrors: 3 y baseEjectionTime: "60s" aborda este requisito. Si ocurren 3 fallos consecutivos (detectados en un intervalo de hasta 10s, según interval), la instancia </w:t>
-      </w:r>
-      <w:r>
-        <w:lastRenderedPageBreak/>
-        <w:t>se expulsa inmediatamente por 60 segundos. Si los fallos no son estrictamente consecutivos pero ocurren múltiples fallos que llevan a consecutive5xxErrors dentro de los interval de chequeo, se activará la expulsión. La clave es que una vez que se alcanza el umbral de fallos consecutivos, el circuito se abre por el baseEjectionTime especificado, protegiendo al servicio cliente de seguir intentando contra un servicio defectuoso.</w:t>
-      </w:r>
-    </w:p>
-    <w:p>
-      <w:pPr>
-        <w:spacing w:line="276" w:lineRule="auto"/>
-        <w:jc w:val="both"/>
-      </w:pPr>
+        <w:t>Justificación del Diseño:</w:t>
+      </w:r>
+      <w:r>
+        <w:t xml:space="preserve"> Esta configuración de Istio lograría que, si se detectan 3 errores 5xx consecutivos al llamar al servicio SOAP (durante los sondeos que ocurren cada 10 segundos), la instancia problemática de dicho servicio sea "expulsada" del pool de balanceo de carga por 60 segundos. Durante este tiempo, el circuito estaría "abierto", y SolicitudService (a través del proxy de Istio) recibiría un error inmediato sin intentar contactar al servicio fallido, protegiendo así los recursos y mejorando la respuesta del sistema. Esta aproximación cumple con el requisito de forma conceptual para un entorno de Service Mesh.</w:t>
+      </w:r>
     </w:p>
     <w:p>
       <w:pPr>
@@ -3014,49 +2908,7 @@
           <w:sz w:val="22"/>
           <w:szCs w:val="22"/>
         </w:rPr>
-        <w:t>Métricas y Trazas Clave a Capturar</w:t>
-      </w:r>
-    </w:p>
-    <w:p>
-      <w:pPr>
-        <w:pStyle w:val="NormalWeb"/>
-        <w:rPr>
-          <w:rFonts w:asciiTheme="minorHAnsi" w:hAnsiTheme="minorHAnsi"/>
-          <w:sz w:val="22"/>
-          <w:szCs w:val="22"/>
-        </w:rPr>
-      </w:pPr>
-      <w:r>
-        <w:rPr>
-          <w:rStyle w:val="selected"/>
-          <w:rFonts w:asciiTheme="minorHAnsi" w:eastAsiaTheme="majorEastAsia" w:hAnsiTheme="minorHAnsi"/>
-          <w:sz w:val="22"/>
-          <w:szCs w:val="22"/>
-        </w:rPr>
-        <w:t>Métricas Clave:</w:t>
-      </w:r>
-    </w:p>
-    <w:p>
-      <w:pPr>
-        <w:pStyle w:val="NormalWeb"/>
-        <w:numPr>
-          <w:ilvl w:val="0"/>
-          <w:numId w:val="13"/>
-        </w:numPr>
-        <w:rPr>
-          <w:rFonts w:asciiTheme="minorHAnsi" w:hAnsiTheme="minorHAnsi"/>
-          <w:sz w:val="22"/>
-          <w:szCs w:val="22"/>
-        </w:rPr>
-      </w:pPr>
-      <w:r>
-        <w:rPr>
-          <w:rStyle w:val="selected"/>
-          <w:rFonts w:asciiTheme="minorHAnsi" w:eastAsiaTheme="majorEastAsia" w:hAnsiTheme="minorHAnsi"/>
-          <w:sz w:val="22"/>
-          <w:szCs w:val="22"/>
-        </w:rPr>
-        <w:t xml:space="preserve">Desde </w:t>
+        <w:t>Implementación</w:t>
       </w:r>
       <w:r>
         <w:rPr>
@@ -3067,162 +2919,7 @@
           <w:sz w:val="22"/>
           <w:szCs w:val="22"/>
         </w:rPr>
-        <w:t>Kong API Gateway</w:t>
-      </w:r>
-      <w:r>
-        <w:rPr>
-          <w:rStyle w:val="selected"/>
-          <w:rFonts w:asciiTheme="minorHAnsi" w:eastAsiaTheme="majorEastAsia" w:hAnsiTheme="minorHAnsi"/>
-          <w:sz w:val="22"/>
-          <w:szCs w:val="22"/>
-        </w:rPr>
-        <w:t>:</w:t>
-      </w:r>
-    </w:p>
-    <w:p>
-      <w:pPr>
-        <w:pStyle w:val="NormalWeb"/>
-        <w:numPr>
-          <w:ilvl w:val="1"/>
-          <w:numId w:val="13"/>
-        </w:numPr>
-        <w:rPr>
-          <w:rFonts w:asciiTheme="minorHAnsi" w:hAnsiTheme="minorHAnsi"/>
-          <w:sz w:val="22"/>
-          <w:szCs w:val="22"/>
-        </w:rPr>
-      </w:pPr>
-      <w:r>
-        <w:rPr>
-          <w:rStyle w:val="selected"/>
-          <w:rFonts w:asciiTheme="minorHAnsi" w:eastAsiaTheme="majorEastAsia" w:hAnsiTheme="minorHAnsi"/>
-          <w:sz w:val="22"/>
-          <w:szCs w:val="22"/>
-        </w:rPr>
-        <w:t>Latencia de las solicitudes (tiempo total de procesamiento en el gateway, y latencia añadida por Kong).</w:t>
-      </w:r>
-    </w:p>
-    <w:p>
-      <w:pPr>
-        <w:pStyle w:val="NormalWeb"/>
-        <w:numPr>
-          <w:ilvl w:val="1"/>
-          <w:numId w:val="13"/>
-        </w:numPr>
-        <w:rPr>
-          <w:rFonts w:asciiTheme="minorHAnsi" w:hAnsiTheme="minorHAnsi"/>
-          <w:sz w:val="22"/>
-          <w:szCs w:val="22"/>
-        </w:rPr>
-      </w:pPr>
-      <w:r>
-        <w:rPr>
-          <w:rStyle w:val="selected"/>
-          <w:rFonts w:asciiTheme="minorHAnsi" w:eastAsiaTheme="majorEastAsia" w:hAnsiTheme="minorHAnsi"/>
-          <w:sz w:val="22"/>
-          <w:szCs w:val="22"/>
-        </w:rPr>
-        <w:t>Rendimiento (Throughput): Número de solicitudes por segundo/minuto.</w:t>
-      </w:r>
-    </w:p>
-    <w:p>
-      <w:pPr>
-        <w:pStyle w:val="NormalWeb"/>
-        <w:numPr>
-          <w:ilvl w:val="1"/>
-          <w:numId w:val="13"/>
-        </w:numPr>
-        <w:rPr>
-          <w:rFonts w:asciiTheme="minorHAnsi" w:hAnsiTheme="minorHAnsi"/>
-          <w:sz w:val="22"/>
-          <w:szCs w:val="22"/>
-        </w:rPr>
-      </w:pPr>
-      <w:r>
-        <w:rPr>
-          <w:rStyle w:val="selected"/>
-          <w:rFonts w:asciiTheme="minorHAnsi" w:eastAsiaTheme="majorEastAsia" w:hAnsiTheme="minorHAnsi"/>
-          <w:sz w:val="22"/>
-          <w:szCs w:val="22"/>
-        </w:rPr>
-        <w:t xml:space="preserve">Uso de plugins: Métricas de plugins específicos como </w:t>
-      </w:r>
-      <w:r>
-        <w:rPr>
-          <w:rStyle w:val="selected"/>
-          <w:rFonts w:asciiTheme="minorHAnsi" w:eastAsiaTheme="majorEastAsia" w:hAnsiTheme="minorHAnsi" w:cs="Courier New"/>
-          <w:sz w:val="22"/>
-          <w:szCs w:val="22"/>
-        </w:rPr>
-        <w:t>rate-limiting</w:t>
-      </w:r>
-      <w:r>
-        <w:rPr>
-          <w:rStyle w:val="selected"/>
-          <w:rFonts w:asciiTheme="minorHAnsi" w:eastAsiaTheme="majorEastAsia" w:hAnsiTheme="minorHAnsi"/>
-          <w:sz w:val="22"/>
-          <w:szCs w:val="22"/>
-        </w:rPr>
-        <w:t xml:space="preserve"> (número de solicitudes limitadas) o </w:t>
-      </w:r>
-      <w:r>
-        <w:rPr>
-          <w:rStyle w:val="selected"/>
-          <w:rFonts w:asciiTheme="minorHAnsi" w:eastAsiaTheme="majorEastAsia" w:hAnsiTheme="minorHAnsi" w:cs="Courier New"/>
-          <w:sz w:val="22"/>
-          <w:szCs w:val="22"/>
-        </w:rPr>
-        <w:t>key-auth</w:t>
-      </w:r>
-      <w:r>
-        <w:rPr>
-          <w:rStyle w:val="selected"/>
-          <w:rFonts w:asciiTheme="minorHAnsi" w:eastAsiaTheme="majorEastAsia" w:hAnsiTheme="minorHAnsi"/>
-          <w:sz w:val="22"/>
-          <w:szCs w:val="22"/>
-        </w:rPr>
-        <w:t xml:space="preserve"> (intentos de autenticación fallidos/exitosos).</w:t>
-      </w:r>
-    </w:p>
-    <w:p>
-      <w:pPr>
-        <w:pStyle w:val="NormalWeb"/>
-        <w:numPr>
-          <w:ilvl w:val="1"/>
-          <w:numId w:val="13"/>
-        </w:numPr>
-        <w:rPr>
-          <w:rFonts w:asciiTheme="minorHAnsi" w:hAnsiTheme="minorHAnsi"/>
-          <w:sz w:val="22"/>
-          <w:szCs w:val="22"/>
-        </w:rPr>
-      </w:pPr>
-      <w:r>
-        <w:rPr>
-          <w:rStyle w:val="selected"/>
-          <w:rFonts w:asciiTheme="minorHAnsi" w:eastAsiaTheme="majorEastAsia" w:hAnsiTheme="minorHAnsi"/>
-          <w:sz w:val="22"/>
-          <w:szCs w:val="22"/>
-        </w:rPr>
-        <w:t xml:space="preserve">Estado de los upstreams (servicios backend como </w:t>
-      </w:r>
-      <w:r>
-        <w:rPr>
-          <w:rStyle w:val="selected"/>
-          <w:rFonts w:asciiTheme="minorHAnsi" w:eastAsiaTheme="majorEastAsia" w:hAnsiTheme="minorHAnsi" w:cs="Courier New"/>
-          <w:sz w:val="22"/>
-          <w:szCs w:val="22"/>
-        </w:rPr>
-        <w:t>SolicitudService</w:t>
-      </w:r>
-      <w:r>
-        <w:rPr>
-          <w:rStyle w:val="selected"/>
-          <w:rFonts w:asciiTheme="minorHAnsi" w:eastAsiaTheme="majorEastAsia" w:hAnsiTheme="minorHAnsi"/>
-          <w:sz w:val="22"/>
-          <w:szCs w:val="22"/>
-        </w:rPr>
-        <w:t>): Salud (up/down) y disponibilidad.</w:t>
+        <w:t xml:space="preserve"> conceptualmente:</w:t>
       </w:r>
     </w:p>
     <w:p>
@@ -3230,261 +2927,7 @@
         <w:pStyle w:val="NormalWeb"/>
         <w:numPr>
           <w:ilvl w:val="0"/>
-          <w:numId w:val="13"/>
-        </w:numPr>
-        <w:rPr>
-          <w:rFonts w:asciiTheme="minorHAnsi" w:hAnsiTheme="minorHAnsi"/>
-          <w:sz w:val="22"/>
-          <w:szCs w:val="22"/>
-        </w:rPr>
-      </w:pPr>
-      <w:r>
-        <w:rPr>
-          <w:rStyle w:val="selected"/>
-          <w:rFonts w:asciiTheme="minorHAnsi" w:eastAsiaTheme="majorEastAsia" w:hAnsiTheme="minorHAnsi"/>
-          <w:sz w:val="22"/>
-          <w:szCs w:val="22"/>
-        </w:rPr>
-        <w:t xml:space="preserve">Desde </w:t>
-      </w:r>
-      <w:r>
-        <w:rPr>
-          <w:rStyle w:val="selected"/>
-          <w:rFonts w:asciiTheme="minorHAnsi" w:eastAsiaTheme="majorEastAsia" w:hAnsiTheme="minorHAnsi" w:cs="Courier New"/>
-          <w:b/>
-          <w:bCs/>
-          <w:sz w:val="22"/>
-          <w:szCs w:val="22"/>
-        </w:rPr>
-        <w:t>SolicitudService</w:t>
-      </w:r>
-      <w:r>
-        <w:rPr>
-          <w:rStyle w:val="selected"/>
-          <w:rFonts w:asciiTheme="minorHAnsi" w:eastAsiaTheme="majorEastAsia" w:hAnsiTheme="minorHAnsi"/>
-          <w:sz w:val="22"/>
-          <w:szCs w:val="22"/>
-        </w:rPr>
-        <w:t>:</w:t>
-      </w:r>
-    </w:p>
-    <w:p>
-      <w:pPr>
-        <w:pStyle w:val="NormalWeb"/>
-        <w:numPr>
-          <w:ilvl w:val="1"/>
-          <w:numId w:val="13"/>
-        </w:numPr>
-        <w:rPr>
-          <w:rFonts w:asciiTheme="minorHAnsi" w:hAnsiTheme="minorHAnsi"/>
-          <w:sz w:val="22"/>
-          <w:szCs w:val="22"/>
-        </w:rPr>
-      </w:pPr>
-      <w:r>
-        <w:rPr>
-          <w:rStyle w:val="selected"/>
-          <w:rFonts w:asciiTheme="minorHAnsi" w:eastAsiaTheme="majorEastAsia" w:hAnsiTheme="minorHAnsi"/>
-          <w:sz w:val="22"/>
-          <w:szCs w:val="22"/>
-        </w:rPr>
-        <w:t xml:space="preserve">Latencia de endpoints: Tiempo de respuesta promedio y percentiles (p95, p99) para </w:t>
-      </w:r>
-      <w:r>
-        <w:rPr>
-          <w:rStyle w:val="selected"/>
-          <w:rFonts w:asciiTheme="minorHAnsi" w:eastAsiaTheme="majorEastAsia" w:hAnsiTheme="minorHAnsi" w:cs="Courier New"/>
-          <w:sz w:val="22"/>
-          <w:szCs w:val="22"/>
-        </w:rPr>
-        <w:t>POST /solicitudes</w:t>
-      </w:r>
-      <w:r>
-        <w:rPr>
-          <w:rStyle w:val="selected"/>
-          <w:rFonts w:asciiTheme="minorHAnsi" w:eastAsiaTheme="majorEastAsia" w:hAnsiTheme="minorHAnsi"/>
-          <w:sz w:val="22"/>
-          <w:szCs w:val="22"/>
-        </w:rPr>
-        <w:t xml:space="preserve"> y </w:t>
-      </w:r>
-      <w:r>
-        <w:rPr>
-          <w:rStyle w:val="selected"/>
-          <w:rFonts w:asciiTheme="minorHAnsi" w:eastAsiaTheme="majorEastAsia" w:hAnsiTheme="minorHAnsi" w:cs="Courier New"/>
-          <w:sz w:val="22"/>
-          <w:szCs w:val="22"/>
-        </w:rPr>
-        <w:t>GET /solicitudes/{id}</w:t>
-      </w:r>
-      <w:r>
-        <w:rPr>
-          <w:rStyle w:val="selected"/>
-          <w:rFonts w:asciiTheme="minorHAnsi" w:eastAsiaTheme="majorEastAsia" w:hAnsiTheme="minorHAnsi"/>
-          <w:sz w:val="22"/>
-          <w:szCs w:val="22"/>
-        </w:rPr>
-        <w:t>.</w:t>
-      </w:r>
-    </w:p>
-    <w:p>
-      <w:pPr>
-        <w:pStyle w:val="NormalWeb"/>
-        <w:numPr>
-          <w:ilvl w:val="1"/>
-          <w:numId w:val="13"/>
-        </w:numPr>
-        <w:rPr>
-          <w:rFonts w:asciiTheme="minorHAnsi" w:hAnsiTheme="minorHAnsi"/>
-          <w:sz w:val="22"/>
-          <w:szCs w:val="22"/>
-        </w:rPr>
-      </w:pPr>
-      <w:r>
-        <w:rPr>
-          <w:rStyle w:val="selected"/>
-          <w:rFonts w:asciiTheme="minorHAnsi" w:eastAsiaTheme="majorEastAsia" w:hAnsiTheme="minorHAnsi"/>
-          <w:sz w:val="22"/>
-          <w:szCs w:val="22"/>
-        </w:rPr>
-        <w:t>Tasa de errores por endpoint (errores 4xx y 5xx generados por la aplicación).</w:t>
-      </w:r>
-    </w:p>
-    <w:p>
-      <w:pPr>
-        <w:pStyle w:val="NormalWeb"/>
-        <w:numPr>
-          <w:ilvl w:val="1"/>
-          <w:numId w:val="13"/>
-        </w:numPr>
-        <w:rPr>
-          <w:rFonts w:asciiTheme="minorHAnsi" w:hAnsiTheme="minorHAnsi"/>
-          <w:sz w:val="22"/>
-          <w:szCs w:val="22"/>
-        </w:rPr>
-      </w:pPr>
-      <w:r>
-        <w:rPr>
-          <w:rStyle w:val="selected"/>
-          <w:rFonts w:asciiTheme="minorHAnsi" w:eastAsiaTheme="majorEastAsia" w:hAnsiTheme="minorHAnsi"/>
-          <w:sz w:val="22"/>
-          <w:szCs w:val="22"/>
-        </w:rPr>
-        <w:t>Rendimiento por endpoint (solicitudes por segundo).</w:t>
-      </w:r>
-    </w:p>
-    <w:p>
-      <w:pPr>
-        <w:pStyle w:val="NormalWeb"/>
-        <w:numPr>
-          <w:ilvl w:val="1"/>
-          <w:numId w:val="13"/>
-        </w:numPr>
-        <w:rPr>
-          <w:rFonts w:asciiTheme="minorHAnsi" w:hAnsiTheme="minorHAnsi"/>
-          <w:sz w:val="22"/>
-          <w:szCs w:val="22"/>
-        </w:rPr>
-      </w:pPr>
-      <w:r>
-        <w:rPr>
-          <w:rStyle w:val="selected"/>
-          <w:rFonts w:asciiTheme="minorHAnsi" w:eastAsiaTheme="majorEastAsia" w:hAnsiTheme="minorHAnsi"/>
-          <w:sz w:val="22"/>
-          <w:szCs w:val="22"/>
-        </w:rPr>
-        <w:t>Estado del Circuit Breaker (si se implementara a nivel de aplicación): Número de veces que el circuito se abre, se cierra o está en estado semi-abierto; número de llamadas bloqueadas por el circuito.</w:t>
-      </w:r>
-    </w:p>
-    <w:p>
-      <w:pPr>
-        <w:pStyle w:val="NormalWeb"/>
-        <w:numPr>
-          <w:ilvl w:val="1"/>
-          <w:numId w:val="13"/>
-        </w:numPr>
-        <w:rPr>
-          <w:rFonts w:asciiTheme="minorHAnsi" w:hAnsiTheme="minorHAnsi"/>
-          <w:sz w:val="22"/>
-          <w:szCs w:val="22"/>
-        </w:rPr>
-      </w:pPr>
-      <w:r>
-        <w:rPr>
-          <w:rStyle w:val="selected"/>
-          <w:rFonts w:asciiTheme="minorHAnsi" w:eastAsiaTheme="majorEastAsia" w:hAnsiTheme="minorHAnsi"/>
-          <w:sz w:val="22"/>
-          <w:szCs w:val="22"/>
-        </w:rPr>
-        <w:t xml:space="preserve">Conteos de reintentos: Número de reintentos realizados por </w:t>
-      </w:r>
-      <w:r>
-        <w:rPr>
-          <w:rStyle w:val="selected"/>
-          <w:rFonts w:asciiTheme="minorHAnsi" w:eastAsiaTheme="majorEastAsia" w:hAnsiTheme="minorHAnsi" w:cs="Courier New"/>
-          <w:sz w:val="22"/>
-          <w:szCs w:val="22"/>
-        </w:rPr>
-        <w:t>tenacity</w:t>
-      </w:r>
-      <w:r>
-        <w:rPr>
-          <w:rStyle w:val="selected"/>
-          <w:rFonts w:asciiTheme="minorHAnsi" w:eastAsiaTheme="majorEastAsia" w:hAnsiTheme="minorHAnsi"/>
-          <w:sz w:val="22"/>
-          <w:szCs w:val="22"/>
-        </w:rPr>
-        <w:t xml:space="preserve"> al servicio SOAP.</w:t>
-      </w:r>
-    </w:p>
-    <w:p>
-      <w:pPr>
-        <w:pStyle w:val="NormalWeb"/>
-        <w:numPr>
-          <w:ilvl w:val="1"/>
-          <w:numId w:val="13"/>
-        </w:numPr>
-        <w:rPr>
-          <w:rFonts w:asciiTheme="minorHAnsi" w:hAnsiTheme="minorHAnsi"/>
-          <w:sz w:val="22"/>
-          <w:szCs w:val="22"/>
-        </w:rPr>
-      </w:pPr>
-      <w:r>
-        <w:rPr>
-          <w:rStyle w:val="selected"/>
-          <w:rFonts w:asciiTheme="minorHAnsi" w:eastAsiaTheme="majorEastAsia" w:hAnsiTheme="minorHAnsi"/>
-          <w:sz w:val="22"/>
-          <w:szCs w:val="22"/>
-        </w:rPr>
-        <w:t>Uso de recursos de la aplicación/contenedor: Uso de CPU, uso de memoria, descriptores de archivo abiertos, etc. (métricas a nivel de JVM si fuera Java, o del intérprete Python).</w:t>
-      </w:r>
-    </w:p>
-    <w:p>
-      <w:pPr>
-        <w:pStyle w:val="NormalWeb"/>
-        <w:rPr>
-          <w:rFonts w:asciiTheme="minorHAnsi" w:hAnsiTheme="minorHAnsi"/>
-          <w:sz w:val="22"/>
-          <w:szCs w:val="22"/>
-        </w:rPr>
-      </w:pPr>
-      <w:r>
-        <w:rPr>
-          <w:rStyle w:val="selected"/>
-          <w:rFonts w:asciiTheme="minorHAnsi" w:eastAsiaTheme="majorEastAsia" w:hAnsiTheme="minorHAnsi"/>
-          <w:sz w:val="22"/>
-          <w:szCs w:val="22"/>
-        </w:rPr>
-        <w:t>Trazas (Seguimiento de una solicitud individual a través del sistema):</w:t>
-      </w:r>
-    </w:p>
-    <w:p>
-      <w:pPr>
-        <w:pStyle w:val="NormalWeb"/>
-        <w:numPr>
-          <w:ilvl w:val="0"/>
-          <w:numId w:val="14"/>
+          <w:numId w:val="15"/>
         </w:numPr>
         <w:rPr>
           <w:rFonts w:asciiTheme="minorHAnsi" w:hAnsiTheme="minorHAnsi"/>
@@ -3501,7 +2944,30 @@
           <w:sz w:val="22"/>
           <w:szCs w:val="22"/>
         </w:rPr>
-        <w:t>Flujo completo de la solicitud:</w:t>
+        <w:t>Instrumentación del Código:</w:t>
+      </w:r>
+    </w:p>
+    <w:p>
+      <w:pPr>
+        <w:pStyle w:val="NormalWeb"/>
+        <w:numPr>
+          <w:ilvl w:val="1"/>
+          <w:numId w:val="15"/>
+        </w:numPr>
+        <w:rPr>
+          <w:rFonts w:asciiTheme="minorHAnsi" w:hAnsiTheme="minorHAnsi"/>
+          <w:sz w:val="22"/>
+          <w:szCs w:val="22"/>
+        </w:rPr>
+      </w:pPr>
+      <w:r>
+        <w:rPr>
+          <w:rStyle w:val="selected"/>
+          <w:rFonts w:asciiTheme="minorHAnsi" w:eastAsiaTheme="majorEastAsia" w:hAnsiTheme="minorHAnsi" w:cs="Courier New"/>
+          <w:sz w:val="22"/>
+          <w:szCs w:val="22"/>
+        </w:rPr>
+        <w:t>SolicitudService</w:t>
       </w:r>
       <w:r>
         <w:rPr>
@@ -3510,22 +2976,17 @@
           <w:sz w:val="22"/>
           <w:szCs w:val="22"/>
         </w:rPr>
-        <w:t xml:space="preserve"> Se registraría cada "salto" o componente involucrado en el procesamiento de una solicitud:</w:t>
-      </w:r>
-    </w:p>
-    <w:p>
-      <w:pPr>
-        <w:pStyle w:val="NormalWeb"/>
-        <w:numPr>
-          <w:ilvl w:val="1"/>
-          <w:numId w:val="14"/>
-        </w:numPr>
-        <w:rPr>
-          <w:rFonts w:asciiTheme="minorHAnsi" w:hAnsiTheme="minorHAnsi"/>
+        <w:t xml:space="preserve">: Se añadiría la librería </w:t>
+      </w:r>
+      <w:r>
+        <w:rPr>
+          <w:rStyle w:val="selected"/>
+          <w:rFonts w:asciiTheme="minorHAnsi" w:eastAsiaTheme="majorEastAsia" w:hAnsiTheme="minorHAnsi" w:cs="Courier New"/>
           <w:sz w:val="22"/>
           <w:szCs w:val="22"/>
         </w:rPr>
-      </w:pPr>
+        <w:t>prometheus_flask_exporter</w:t>
+      </w:r>
       <w:r>
         <w:rPr>
           <w:rStyle w:val="selected"/>
@@ -3533,22 +2994,17 @@
           <w:sz w:val="22"/>
           <w:szCs w:val="22"/>
         </w:rPr>
-        <w:t>Llegada de la solicitud del usuario al API Gateway (Kong).</w:t>
-      </w:r>
-    </w:p>
-    <w:p>
-      <w:pPr>
-        <w:pStyle w:val="NormalWeb"/>
-        <w:numPr>
-          <w:ilvl w:val="1"/>
-          <w:numId w:val="14"/>
-        </w:numPr>
-        <w:rPr>
-          <w:rFonts w:asciiTheme="minorHAnsi" w:hAnsiTheme="minorHAnsi"/>
+        <w:t xml:space="preserve"> y se configuraría para exponer un endpoint </w:t>
+      </w:r>
+      <w:r>
+        <w:rPr>
+          <w:rStyle w:val="selected"/>
+          <w:rFonts w:asciiTheme="minorHAnsi" w:eastAsiaTheme="majorEastAsia" w:hAnsiTheme="minorHAnsi" w:cs="Courier New"/>
           <w:sz w:val="22"/>
           <w:szCs w:val="22"/>
         </w:rPr>
-      </w:pPr>
+        <w:t>/metrics</w:t>
+      </w:r>
       <w:r>
         <w:rPr>
           <w:rStyle w:val="selected"/>
@@ -3556,22 +3012,17 @@
           <w:sz w:val="22"/>
           <w:szCs w:val="22"/>
         </w:rPr>
-        <w:t>Procesamiento en Kong (autenticación con API Key, rate limiting, enrutamiento).</w:t>
-      </w:r>
-    </w:p>
-    <w:p>
-      <w:pPr>
-        <w:pStyle w:val="NormalWeb"/>
-        <w:numPr>
-          <w:ilvl w:val="1"/>
-          <w:numId w:val="14"/>
-        </w:numPr>
-        <w:rPr>
-          <w:rFonts w:asciiTheme="minorHAnsi" w:hAnsiTheme="minorHAnsi"/>
+        <w:t>. Para la trazabilidad, se integrarían las librerías del SDK de OpenTelemetry y la instrumentación automática para Flask (</w:t>
+      </w:r>
+      <w:r>
+        <w:rPr>
+          <w:rStyle w:val="selected"/>
+          <w:rFonts w:asciiTheme="minorHAnsi" w:eastAsiaTheme="majorEastAsia" w:hAnsiTheme="minorHAnsi" w:cs="Courier New"/>
           <w:sz w:val="22"/>
           <w:szCs w:val="22"/>
         </w:rPr>
-      </w:pPr>
+        <w:t>opentelemetry-instrumentation-flask</w:t>
+      </w:r>
       <w:r>
         <w:rPr>
           <w:rStyle w:val="selected"/>
@@ -3579,17 +3030,22 @@
           <w:sz w:val="22"/>
           <w:szCs w:val="22"/>
         </w:rPr>
-        <w:t xml:space="preserve">Reenvío de Kong a </w:t>
-      </w:r>
-      <w:r>
-        <w:rPr>
-          <w:rStyle w:val="selected"/>
-          <w:rFonts w:asciiTheme="minorHAnsi" w:eastAsiaTheme="majorEastAsia" w:hAnsiTheme="minorHAnsi" w:cs="Courier New"/>
+        <w:t>). Se configuraría un exportador de OTel para enviar las trazas a Jaeger o Zipkin.</w:t>
+      </w:r>
+    </w:p>
+    <w:p>
+      <w:pPr>
+        <w:pStyle w:val="NormalWeb"/>
+        <w:numPr>
+          <w:ilvl w:val="1"/>
+          <w:numId w:val="15"/>
+        </w:numPr>
+        <w:rPr>
+          <w:rFonts w:asciiTheme="minorHAnsi" w:hAnsiTheme="minorHAnsi"/>
           <w:sz w:val="22"/>
           <w:szCs w:val="22"/>
         </w:rPr>
-        <w:t>SolicitudService</w:t>
-      </w:r>
+      </w:pPr>
       <w:r>
         <w:rPr>
           <w:rStyle w:val="selected"/>
@@ -3597,132 +3053,15 @@
           <w:sz w:val="22"/>
           <w:szCs w:val="22"/>
         </w:rPr>
-        <w:t>.</w:t>
-      </w:r>
-    </w:p>
-    <w:p>
-      <w:pPr>
-        <w:pStyle w:val="NormalWeb"/>
-        <w:numPr>
-          <w:ilvl w:val="1"/>
-          <w:numId w:val="14"/>
-        </w:numPr>
-        <w:rPr>
-          <w:rFonts w:asciiTheme="minorHAnsi" w:hAnsiTheme="minorHAnsi"/>
-          <w:sz w:val="22"/>
-          <w:szCs w:val="22"/>
-        </w:rPr>
-      </w:pPr>
-      <w:r>
-        <w:rPr>
-          <w:rStyle w:val="selected"/>
-          <w:rFonts w:asciiTheme="minorHAnsi" w:eastAsiaTheme="majorEastAsia" w:hAnsiTheme="minorHAnsi"/>
-          <w:sz w:val="22"/>
-          <w:szCs w:val="22"/>
-        </w:rPr>
-        <w:t xml:space="preserve">Procesamiento en </w:t>
-      </w:r>
-      <w:r>
-        <w:rPr>
-          <w:rStyle w:val="selected"/>
-          <w:rFonts w:asciiTheme="minorHAnsi" w:eastAsiaTheme="majorEastAsia" w:hAnsiTheme="minorHAnsi" w:cs="Courier New"/>
-          <w:sz w:val="22"/>
-          <w:szCs w:val="22"/>
-        </w:rPr>
-        <w:t>SolicitudService</w:t>
-      </w:r>
-      <w:r>
-        <w:rPr>
-          <w:rStyle w:val="selected"/>
-          <w:rFonts w:asciiTheme="minorHAnsi" w:eastAsiaTheme="majorEastAsia" w:hAnsiTheme="minorHAnsi"/>
-          <w:sz w:val="22"/>
-          <w:szCs w:val="22"/>
-        </w:rPr>
-        <w:t xml:space="preserve"> (validación de JWT, lógica de negocio).</w:t>
-      </w:r>
-    </w:p>
-    <w:p>
-      <w:pPr>
-        <w:pStyle w:val="NormalWeb"/>
-        <w:numPr>
-          <w:ilvl w:val="1"/>
-          <w:numId w:val="14"/>
-        </w:numPr>
-        <w:rPr>
-          <w:rFonts w:asciiTheme="minorHAnsi" w:hAnsiTheme="minorHAnsi"/>
-          <w:sz w:val="22"/>
-          <w:szCs w:val="22"/>
-        </w:rPr>
-      </w:pPr>
-      <w:r>
-        <w:rPr>
-          <w:rStyle w:val="selected"/>
-          <w:rFonts w:asciiTheme="minorHAnsi" w:eastAsiaTheme="majorEastAsia" w:hAnsiTheme="minorHAnsi"/>
-          <w:sz w:val="22"/>
-          <w:szCs w:val="22"/>
-        </w:rPr>
-        <w:t xml:space="preserve">Llamada de </w:t>
-      </w:r>
-      <w:r>
-        <w:rPr>
-          <w:rStyle w:val="selected"/>
-          <w:rFonts w:asciiTheme="minorHAnsi" w:eastAsiaTheme="majorEastAsia" w:hAnsiTheme="minorHAnsi" w:cs="Courier New"/>
-          <w:sz w:val="22"/>
-          <w:szCs w:val="22"/>
-        </w:rPr>
-        <w:t>SolicitudService</w:t>
-      </w:r>
-      <w:r>
-        <w:rPr>
-          <w:rStyle w:val="selected"/>
-          <w:rFonts w:asciiTheme="minorHAnsi" w:eastAsiaTheme="majorEastAsia" w:hAnsiTheme="minorHAnsi"/>
-          <w:sz w:val="22"/>
-          <w:szCs w:val="22"/>
-        </w:rPr>
-        <w:t xml:space="preserve"> al Sistema de Certificación SOAP (simulado), incluyendo los reintentos si ocurren.</w:t>
-      </w:r>
-    </w:p>
-    <w:p>
-      <w:pPr>
-        <w:pStyle w:val="NormalWeb"/>
-        <w:numPr>
-          <w:ilvl w:val="1"/>
-          <w:numId w:val="14"/>
-        </w:numPr>
-        <w:rPr>
-          <w:rStyle w:val="selected"/>
-          <w:rFonts w:asciiTheme="minorHAnsi" w:hAnsiTheme="minorHAnsi"/>
-          <w:sz w:val="22"/>
-          <w:szCs w:val="22"/>
-        </w:rPr>
-      </w:pPr>
-      <w:r>
-        <w:rPr>
-          <w:rStyle w:val="selected"/>
-          <w:rFonts w:asciiTheme="minorHAnsi" w:eastAsiaTheme="majorEastAsia" w:hAnsiTheme="minorHAnsi"/>
-          <w:sz w:val="22"/>
-          <w:szCs w:val="22"/>
-        </w:rPr>
-        <w:t>Propagación de las respuestas de vuelta a través de la misma cadena hasta el usuario.</w:t>
-      </w:r>
-    </w:p>
-    <w:p>
-      <w:pPr>
-        <w:pStyle w:val="NormalWeb"/>
-        <w:ind w:left="1440"/>
-        <w:rPr>
-          <w:rFonts w:asciiTheme="minorHAnsi" w:hAnsiTheme="minorHAnsi"/>
-          <w:sz w:val="22"/>
-          <w:szCs w:val="22"/>
-        </w:rPr>
-      </w:pPr>
+        <w:t>Kong: Se habilitaría el plugin de Prometheus. Para la trazabilidad, se configuraría el plugin de Zipkin, Jaeger, o DataDog (que a menudo soportan la propagación de contextos de traza OpenTelemetry, o se usaría un plugin específico de OTel para Kong si estuviera disponible y maduro).</w:t>
+      </w:r>
     </w:p>
     <w:p>
       <w:pPr>
         <w:pStyle w:val="NormalWeb"/>
         <w:numPr>
           <w:ilvl w:val="0"/>
-          <w:numId w:val="14"/>
+          <w:numId w:val="15"/>
         </w:numPr>
         <w:rPr>
           <w:rFonts w:asciiTheme="minorHAnsi" w:hAnsiTheme="minorHAnsi"/>
@@ -3739,108 +3078,7 @@
           <w:sz w:val="22"/>
           <w:szCs w:val="22"/>
         </w:rPr>
-        <w:lastRenderedPageBreak/>
-        <w:t>Identificación de cuellos de botella:</w:t>
-      </w:r>
-      <w:r>
-        <w:rPr>
-          <w:rStyle w:val="selected"/>
-          <w:rFonts w:asciiTheme="minorHAnsi" w:eastAsiaTheme="majorEastAsia" w:hAnsiTheme="minorHAnsi"/>
-          <w:sz w:val="22"/>
-          <w:szCs w:val="22"/>
-        </w:rPr>
-        <w:t xml:space="preserve"> Analizando los "spans" (que representan una unidad de trabajo o una operación, como una llamada HTTP o una consulta a base de datos) y sus duraciones dentro de una traza, se puede identificar qué componente o llamada está tardando más y contribuyendo a la latencia general.</w:t>
-      </w:r>
-    </w:p>
-    <w:p>
-      <w:pPr>
-        <w:pStyle w:val="NormalWeb"/>
-        <w:numPr>
-          <w:ilvl w:val="0"/>
-          <w:numId w:val="14"/>
-        </w:numPr>
-        <w:rPr>
-          <w:rFonts w:asciiTheme="minorHAnsi" w:hAnsiTheme="minorHAnsi"/>
-          <w:sz w:val="22"/>
-          <w:szCs w:val="22"/>
-        </w:rPr>
-      </w:pPr>
-      <w:r>
-        <w:rPr>
-          <w:rStyle w:val="selected"/>
-          <w:rFonts w:asciiTheme="minorHAnsi" w:eastAsiaTheme="majorEastAsia" w:hAnsiTheme="minorHAnsi"/>
-          <w:b/>
-          <w:bCs/>
-          <w:sz w:val="22"/>
-          <w:szCs w:val="22"/>
-        </w:rPr>
-        <w:t>Análisis de errores:</w:t>
-      </w:r>
-      <w:r>
-        <w:rPr>
-          <w:rStyle w:val="selected"/>
-          <w:rFonts w:asciiTheme="minorHAnsi" w:eastAsiaTheme="majorEastAsia" w:hAnsiTheme="minorHAnsi"/>
-          <w:sz w:val="22"/>
-          <w:szCs w:val="22"/>
-        </w:rPr>
-        <w:t xml:space="preserve"> Cuando una solicitud falla, la traza distribuida puede ayudar a identificar en qué punto de la cadena de llamadas ocurrió el error y con qué contexto (parámetros de la solicitud, errores de servicios dependientes, etc.), facilitando la depuración.</w:t>
-      </w:r>
-    </w:p>
-    <w:p>
-      <w:pPr>
-        <w:pStyle w:val="NormalWeb"/>
-        <w:rPr>
-          <w:rFonts w:asciiTheme="minorHAnsi" w:hAnsiTheme="minorHAnsi"/>
-          <w:sz w:val="22"/>
-          <w:szCs w:val="22"/>
-        </w:rPr>
-      </w:pPr>
-      <w:r>
-        <w:rPr>
-          <w:rStyle w:val="selected"/>
-          <w:rFonts w:asciiTheme="minorHAnsi" w:eastAsiaTheme="majorEastAsia" w:hAnsiTheme="minorHAnsi"/>
-          <w:b/>
-          <w:bCs/>
-          <w:sz w:val="22"/>
-          <w:szCs w:val="22"/>
-        </w:rPr>
-        <w:t>Implementación</w:t>
-      </w:r>
-      <w:r>
-        <w:rPr>
-          <w:rStyle w:val="selected"/>
-          <w:rFonts w:asciiTheme="minorHAnsi" w:eastAsiaTheme="majorEastAsia" w:hAnsiTheme="minorHAnsi"/>
-          <w:b/>
-          <w:bCs/>
-          <w:sz w:val="22"/>
-          <w:szCs w:val="22"/>
-        </w:rPr>
-        <w:t xml:space="preserve"> conceptualmente:</w:t>
-      </w:r>
-    </w:p>
-    <w:p>
-      <w:pPr>
-        <w:pStyle w:val="NormalWeb"/>
-        <w:numPr>
-          <w:ilvl w:val="0"/>
-          <w:numId w:val="15"/>
-        </w:numPr>
-        <w:rPr>
-          <w:rFonts w:asciiTheme="minorHAnsi" w:hAnsiTheme="minorHAnsi"/>
-          <w:sz w:val="22"/>
-          <w:szCs w:val="22"/>
-        </w:rPr>
-      </w:pPr>
-      <w:r>
-        <w:rPr>
-          <w:rStyle w:val="selected"/>
-          <w:rFonts w:asciiTheme="minorHAnsi" w:eastAsiaTheme="majorEastAsia" w:hAnsiTheme="minorHAnsi"/>
-          <w:b/>
-          <w:bCs/>
-          <w:sz w:val="22"/>
-          <w:szCs w:val="22"/>
-        </w:rPr>
-        <w:t>Instrumentación del Código:</w:t>
+        <w:t>Despliegue de la Infraestructura de Observabilidad:</w:t>
       </w:r>
     </w:p>
     <w:p>
@@ -3859,11 +3097,11 @@
       <w:r>
         <w:rPr>
           <w:rStyle w:val="selected"/>
-          <w:rFonts w:asciiTheme="minorHAnsi" w:eastAsiaTheme="majorEastAsia" w:hAnsiTheme="minorHAnsi" w:cs="Courier New"/>
+          <w:rFonts w:asciiTheme="minorHAnsi" w:eastAsiaTheme="majorEastAsia" w:hAnsiTheme="minorHAnsi"/>
           <w:sz w:val="22"/>
           <w:szCs w:val="22"/>
         </w:rPr>
-        <w:t>SolicitudService</w:t>
+        <w:t xml:space="preserve">Se desplegarían los componentes de la pila de observabilidad (Prometheus, Grafana, Jaeger/Zipkin, y ELK/Loki si se elige esa pila) preferiblemente como contenedores Docker. Estos podrían ser </w:t>
       </w:r>
       <w:r>
         <w:rPr>
@@ -3872,132 +3110,8 @@
           <w:sz w:val="22"/>
           <w:szCs w:val="22"/>
         </w:rPr>
-        <w:t xml:space="preserve">: Se añadiría la librería </w:t>
-      </w:r>
-      <w:r>
-        <w:rPr>
-          <w:rStyle w:val="selected"/>
-          <w:rFonts w:asciiTheme="minorHAnsi" w:eastAsiaTheme="majorEastAsia" w:hAnsiTheme="minorHAnsi" w:cs="Courier New"/>
-          <w:sz w:val="22"/>
-          <w:szCs w:val="22"/>
-        </w:rPr>
-        <w:t>prometheus_flask_exporter</w:t>
-      </w:r>
-      <w:r>
-        <w:rPr>
-          <w:rStyle w:val="selected"/>
-          <w:rFonts w:asciiTheme="minorHAnsi" w:eastAsiaTheme="majorEastAsia" w:hAnsiTheme="minorHAnsi"/>
-          <w:sz w:val="22"/>
-          <w:szCs w:val="22"/>
-        </w:rPr>
-        <w:t xml:space="preserve"> y se configuraría para exponer un endpoint </w:t>
-      </w:r>
-      <w:r>
-        <w:rPr>
-          <w:rStyle w:val="selected"/>
-          <w:rFonts w:asciiTheme="minorHAnsi" w:eastAsiaTheme="majorEastAsia" w:hAnsiTheme="minorHAnsi" w:cs="Courier New"/>
-          <w:sz w:val="22"/>
-          <w:szCs w:val="22"/>
-        </w:rPr>
-        <w:t>/metrics</w:t>
-      </w:r>
-      <w:r>
-        <w:rPr>
-          <w:rStyle w:val="selected"/>
-          <w:rFonts w:asciiTheme="minorHAnsi" w:eastAsiaTheme="majorEastAsia" w:hAnsiTheme="minorHAnsi"/>
-          <w:sz w:val="22"/>
-          <w:szCs w:val="22"/>
-        </w:rPr>
-        <w:t>. Para la trazabilidad, se integrarían las librerías del SDK de OpenTelemetry y la instrumentación automática para Flask (</w:t>
-      </w:r>
-      <w:r>
-        <w:rPr>
-          <w:rStyle w:val="selected"/>
-          <w:rFonts w:asciiTheme="minorHAnsi" w:eastAsiaTheme="majorEastAsia" w:hAnsiTheme="minorHAnsi" w:cs="Courier New"/>
-          <w:sz w:val="22"/>
-          <w:szCs w:val="22"/>
-        </w:rPr>
-        <w:t>opentelemetry-instrumentation-flask</w:t>
-      </w:r>
-      <w:r>
-        <w:rPr>
-          <w:rStyle w:val="selected"/>
-          <w:rFonts w:asciiTheme="minorHAnsi" w:eastAsiaTheme="majorEastAsia" w:hAnsiTheme="minorHAnsi"/>
-          <w:sz w:val="22"/>
-          <w:szCs w:val="22"/>
-        </w:rPr>
-        <w:t>). Se configuraría un exportador de OTel para enviar las trazas a Jaeger o Zipkin.</w:t>
-      </w:r>
-    </w:p>
-    <w:p>
-      <w:pPr>
-        <w:pStyle w:val="NormalWeb"/>
-        <w:numPr>
-          <w:ilvl w:val="1"/>
-          <w:numId w:val="15"/>
-        </w:numPr>
-        <w:rPr>
-          <w:rFonts w:asciiTheme="minorHAnsi" w:hAnsiTheme="minorHAnsi"/>
-          <w:sz w:val="22"/>
-          <w:szCs w:val="22"/>
-        </w:rPr>
-      </w:pPr>
-      <w:r>
-        <w:rPr>
-          <w:rStyle w:val="selected"/>
-          <w:rFonts w:asciiTheme="minorHAnsi" w:eastAsiaTheme="majorEastAsia" w:hAnsiTheme="minorHAnsi"/>
-          <w:sz w:val="22"/>
-          <w:szCs w:val="22"/>
-        </w:rPr>
-        <w:t>Kong: Se habilitaría el plugin de Prometheus. Para la trazabilidad, se configuraría el plugin de Zipkin, Jaeger, o DataDog (que a menudo soportan la propagación de contextos de traza OpenTelemetry, o se usaría un plugin específico de OTel para Kong si estuviera disponible y maduro).</w:t>
-      </w:r>
-    </w:p>
-    <w:p>
-      <w:pPr>
-        <w:pStyle w:val="NormalWeb"/>
-        <w:numPr>
-          <w:ilvl w:val="0"/>
-          <w:numId w:val="15"/>
-        </w:numPr>
-        <w:rPr>
-          <w:rFonts w:asciiTheme="minorHAnsi" w:hAnsiTheme="minorHAnsi"/>
-          <w:sz w:val="22"/>
-          <w:szCs w:val="22"/>
-        </w:rPr>
-      </w:pPr>
-      <w:r>
-        <w:rPr>
-          <w:rStyle w:val="selected"/>
-          <w:rFonts w:asciiTheme="minorHAnsi" w:eastAsiaTheme="majorEastAsia" w:hAnsiTheme="minorHAnsi"/>
-          <w:b/>
-          <w:bCs/>
-          <w:sz w:val="22"/>
-          <w:szCs w:val="22"/>
-        </w:rPr>
-        <w:t>Despliegue de la Infraestructura de Observabilidad:</w:t>
-      </w:r>
-    </w:p>
-    <w:p>
-      <w:pPr>
-        <w:pStyle w:val="NormalWeb"/>
-        <w:numPr>
-          <w:ilvl w:val="1"/>
-          <w:numId w:val="15"/>
-        </w:numPr>
-        <w:rPr>
-          <w:rFonts w:asciiTheme="minorHAnsi" w:hAnsiTheme="minorHAnsi"/>
-          <w:sz w:val="22"/>
-          <w:szCs w:val="22"/>
-        </w:rPr>
-      </w:pPr>
-      <w:r>
-        <w:rPr>
-          <w:rStyle w:val="selected"/>
-          <w:rFonts w:asciiTheme="minorHAnsi" w:eastAsiaTheme="majorEastAsia" w:hAnsiTheme="minorHAnsi"/>
-          <w:sz w:val="22"/>
-          <w:szCs w:val="22"/>
-        </w:rPr>
-        <w:t xml:space="preserve">Se desplegarían los componentes de la pila de observabilidad (Prometheus, Grafana, Jaeger/Zipkin, y ELK/Loki si se elige esa pila) preferiblemente como contenedores Docker. Estos podrían ser gestionados por el mismo archivo </w:t>
+        <w:lastRenderedPageBreak/>
+        <w:t xml:space="preserve">gestionados por el mismo archivo </w:t>
       </w:r>
       <w:r>
         <w:rPr>
@@ -4380,6 +3494,155 @@
     </w:lvl>
   </w:abstractNum>
   <w:abstractNum w:abstractNumId="1" w15:restartNumberingAfterBreak="0">
+    <w:nsid w:val="068009EC"/>
+    <w:multiLevelType w:val="multilevel"/>
+    <w:tmpl w:val="AA4CCB62"/>
+    <w:lvl w:ilvl="0">
+      <w:start w:val="1"/>
+      <w:numFmt w:val="bullet"/>
+      <w:lvlText w:val=""/>
+      <w:lvlJc w:val="left"/>
+      <w:pPr>
+        <w:tabs>
+          <w:tab w:val="num" w:pos="720"/>
+        </w:tabs>
+        <w:ind w:left="720" w:hanging="360"/>
+      </w:pPr>
+      <w:rPr>
+        <w:rFonts w:ascii="Symbol" w:hAnsi="Symbol" w:hint="default"/>
+        <w:sz w:val="20"/>
+      </w:rPr>
+    </w:lvl>
+    <w:lvl w:ilvl="1" w:tentative="1">
+      <w:start w:val="1"/>
+      <w:numFmt w:val="bullet"/>
+      <w:lvlText w:val="o"/>
+      <w:lvlJc w:val="left"/>
+      <w:pPr>
+        <w:tabs>
+          <w:tab w:val="num" w:pos="1440"/>
+        </w:tabs>
+        <w:ind w:left="1440" w:hanging="360"/>
+      </w:pPr>
+      <w:rPr>
+        <w:rFonts w:ascii="Courier New" w:hAnsi="Courier New" w:hint="default"/>
+        <w:sz w:val="20"/>
+      </w:rPr>
+    </w:lvl>
+    <w:lvl w:ilvl="2" w:tentative="1">
+      <w:start w:val="1"/>
+      <w:numFmt w:val="bullet"/>
+      <w:lvlText w:val=""/>
+      <w:lvlJc w:val="left"/>
+      <w:pPr>
+        <w:tabs>
+          <w:tab w:val="num" w:pos="2160"/>
+        </w:tabs>
+        <w:ind w:left="2160" w:hanging="360"/>
+      </w:pPr>
+      <w:rPr>
+        <w:rFonts w:ascii="Wingdings" w:hAnsi="Wingdings" w:hint="default"/>
+        <w:sz w:val="20"/>
+      </w:rPr>
+    </w:lvl>
+    <w:lvl w:ilvl="3" w:tentative="1">
+      <w:start w:val="1"/>
+      <w:numFmt w:val="bullet"/>
+      <w:lvlText w:val=""/>
+      <w:lvlJc w:val="left"/>
+      <w:pPr>
+        <w:tabs>
+          <w:tab w:val="num" w:pos="2880"/>
+        </w:tabs>
+        <w:ind w:left="2880" w:hanging="360"/>
+      </w:pPr>
+      <w:rPr>
+        <w:rFonts w:ascii="Wingdings" w:hAnsi="Wingdings" w:hint="default"/>
+        <w:sz w:val="20"/>
+      </w:rPr>
+    </w:lvl>
+    <w:lvl w:ilvl="4" w:tentative="1">
+      <w:start w:val="1"/>
+      <w:numFmt w:val="bullet"/>
+      <w:lvlText w:val=""/>
+      <w:lvlJc w:val="left"/>
+      <w:pPr>
+        <w:tabs>
+          <w:tab w:val="num" w:pos="3600"/>
+        </w:tabs>
+        <w:ind w:left="3600" w:hanging="360"/>
+      </w:pPr>
+      <w:rPr>
+        <w:rFonts w:ascii="Wingdings" w:hAnsi="Wingdings" w:hint="default"/>
+        <w:sz w:val="20"/>
+      </w:rPr>
+    </w:lvl>
+    <w:lvl w:ilvl="5" w:tentative="1">
+      <w:start w:val="1"/>
+      <w:numFmt w:val="bullet"/>
+      <w:lvlText w:val=""/>
+      <w:lvlJc w:val="left"/>
+      <w:pPr>
+        <w:tabs>
+          <w:tab w:val="num" w:pos="4320"/>
+        </w:tabs>
+        <w:ind w:left="4320" w:hanging="360"/>
+      </w:pPr>
+      <w:rPr>
+        <w:rFonts w:ascii="Wingdings" w:hAnsi="Wingdings" w:hint="default"/>
+        <w:sz w:val="20"/>
+      </w:rPr>
+    </w:lvl>
+    <w:lvl w:ilvl="6" w:tentative="1">
+      <w:start w:val="1"/>
+      <w:numFmt w:val="bullet"/>
+      <w:lvlText w:val=""/>
+      <w:lvlJc w:val="left"/>
+      <w:pPr>
+        <w:tabs>
+          <w:tab w:val="num" w:pos="5040"/>
+        </w:tabs>
+        <w:ind w:left="5040" w:hanging="360"/>
+      </w:pPr>
+      <w:rPr>
+        <w:rFonts w:ascii="Wingdings" w:hAnsi="Wingdings" w:hint="default"/>
+        <w:sz w:val="20"/>
+      </w:rPr>
+    </w:lvl>
+    <w:lvl w:ilvl="7" w:tentative="1">
+      <w:start w:val="1"/>
+      <w:numFmt w:val="bullet"/>
+      <w:lvlText w:val=""/>
+      <w:lvlJc w:val="left"/>
+      <w:pPr>
+        <w:tabs>
+          <w:tab w:val="num" w:pos="5760"/>
+        </w:tabs>
+        <w:ind w:left="5760" w:hanging="360"/>
+      </w:pPr>
+      <w:rPr>
+        <w:rFonts w:ascii="Wingdings" w:hAnsi="Wingdings" w:hint="default"/>
+        <w:sz w:val="20"/>
+      </w:rPr>
+    </w:lvl>
+    <w:lvl w:ilvl="8" w:tentative="1">
+      <w:start w:val="1"/>
+      <w:numFmt w:val="bullet"/>
+      <w:lvlText w:val=""/>
+      <w:lvlJc w:val="left"/>
+      <w:pPr>
+        <w:tabs>
+          <w:tab w:val="num" w:pos="6480"/>
+        </w:tabs>
+        <w:ind w:left="6480" w:hanging="360"/>
+      </w:pPr>
+      <w:rPr>
+        <w:rFonts w:ascii="Wingdings" w:hAnsi="Wingdings" w:hint="default"/>
+        <w:sz w:val="20"/>
+      </w:rPr>
+    </w:lvl>
+  </w:abstractNum>
+  <w:abstractNum w:abstractNumId="2" w15:restartNumberingAfterBreak="0">
     <w:nsid w:val="093B4E4B"/>
     <w:multiLevelType w:val="multilevel"/>
     <w:tmpl w:val="B5064998"/>
@@ -4524,7 +3787,7 @@
       </w:rPr>
     </w:lvl>
   </w:abstractNum>
-  <w:abstractNum w:abstractNumId="2" w15:restartNumberingAfterBreak="0">
+  <w:abstractNum w:abstractNumId="3" w15:restartNumberingAfterBreak="0">
     <w:nsid w:val="0D275106"/>
     <w:multiLevelType w:val="multilevel"/>
     <w:tmpl w:val="498E426C"/>
@@ -4673,7 +3936,156 @@
       </w:rPr>
     </w:lvl>
   </w:abstractNum>
-  <w:abstractNum w:abstractNumId="3" w15:restartNumberingAfterBreak="0">
+  <w:abstractNum w:abstractNumId="4" w15:restartNumberingAfterBreak="0">
+    <w:nsid w:val="110362D8"/>
+    <w:multiLevelType w:val="multilevel"/>
+    <w:tmpl w:val="744C25EC"/>
+    <w:lvl w:ilvl="0">
+      <w:start w:val="1"/>
+      <w:numFmt w:val="bullet"/>
+      <w:lvlText w:val=""/>
+      <w:lvlJc w:val="left"/>
+      <w:pPr>
+        <w:tabs>
+          <w:tab w:val="num" w:pos="720"/>
+        </w:tabs>
+        <w:ind w:left="720" w:hanging="360"/>
+      </w:pPr>
+      <w:rPr>
+        <w:rFonts w:ascii="Symbol" w:hAnsi="Symbol" w:hint="default"/>
+        <w:sz w:val="20"/>
+      </w:rPr>
+    </w:lvl>
+    <w:lvl w:ilvl="1" w:tentative="1">
+      <w:start w:val="1"/>
+      <w:numFmt w:val="bullet"/>
+      <w:lvlText w:val="o"/>
+      <w:lvlJc w:val="left"/>
+      <w:pPr>
+        <w:tabs>
+          <w:tab w:val="num" w:pos="1440"/>
+        </w:tabs>
+        <w:ind w:left="1440" w:hanging="360"/>
+      </w:pPr>
+      <w:rPr>
+        <w:rFonts w:ascii="Courier New" w:hAnsi="Courier New" w:hint="default"/>
+        <w:sz w:val="20"/>
+      </w:rPr>
+    </w:lvl>
+    <w:lvl w:ilvl="2" w:tentative="1">
+      <w:start w:val="1"/>
+      <w:numFmt w:val="bullet"/>
+      <w:lvlText w:val=""/>
+      <w:lvlJc w:val="left"/>
+      <w:pPr>
+        <w:tabs>
+          <w:tab w:val="num" w:pos="2160"/>
+        </w:tabs>
+        <w:ind w:left="2160" w:hanging="360"/>
+      </w:pPr>
+      <w:rPr>
+        <w:rFonts w:ascii="Wingdings" w:hAnsi="Wingdings" w:hint="default"/>
+        <w:sz w:val="20"/>
+      </w:rPr>
+    </w:lvl>
+    <w:lvl w:ilvl="3" w:tentative="1">
+      <w:start w:val="1"/>
+      <w:numFmt w:val="bullet"/>
+      <w:lvlText w:val=""/>
+      <w:lvlJc w:val="left"/>
+      <w:pPr>
+        <w:tabs>
+          <w:tab w:val="num" w:pos="2880"/>
+        </w:tabs>
+        <w:ind w:left="2880" w:hanging="360"/>
+      </w:pPr>
+      <w:rPr>
+        <w:rFonts w:ascii="Wingdings" w:hAnsi="Wingdings" w:hint="default"/>
+        <w:sz w:val="20"/>
+      </w:rPr>
+    </w:lvl>
+    <w:lvl w:ilvl="4" w:tentative="1">
+      <w:start w:val="1"/>
+      <w:numFmt w:val="bullet"/>
+      <w:lvlText w:val=""/>
+      <w:lvlJc w:val="left"/>
+      <w:pPr>
+        <w:tabs>
+          <w:tab w:val="num" w:pos="3600"/>
+        </w:tabs>
+        <w:ind w:left="3600" w:hanging="360"/>
+      </w:pPr>
+      <w:rPr>
+        <w:rFonts w:ascii="Wingdings" w:hAnsi="Wingdings" w:hint="default"/>
+        <w:sz w:val="20"/>
+      </w:rPr>
+    </w:lvl>
+    <w:lvl w:ilvl="5" w:tentative="1">
+      <w:start w:val="1"/>
+      <w:numFmt w:val="bullet"/>
+      <w:lvlText w:val=""/>
+      <w:lvlJc w:val="left"/>
+      <w:pPr>
+        <w:tabs>
+          <w:tab w:val="num" w:pos="4320"/>
+        </w:tabs>
+        <w:ind w:left="4320" w:hanging="360"/>
+      </w:pPr>
+      <w:rPr>
+        <w:rFonts w:ascii="Wingdings" w:hAnsi="Wingdings" w:hint="default"/>
+        <w:sz w:val="20"/>
+      </w:rPr>
+    </w:lvl>
+    <w:lvl w:ilvl="6" w:tentative="1">
+      <w:start w:val="1"/>
+      <w:numFmt w:val="bullet"/>
+      <w:lvlText w:val=""/>
+      <w:lvlJc w:val="left"/>
+      <w:pPr>
+        <w:tabs>
+          <w:tab w:val="num" w:pos="5040"/>
+        </w:tabs>
+        <w:ind w:left="5040" w:hanging="360"/>
+      </w:pPr>
+      <w:rPr>
+        <w:rFonts w:ascii="Wingdings" w:hAnsi="Wingdings" w:hint="default"/>
+        <w:sz w:val="20"/>
+      </w:rPr>
+    </w:lvl>
+    <w:lvl w:ilvl="7" w:tentative="1">
+      <w:start w:val="1"/>
+      <w:numFmt w:val="bullet"/>
+      <w:lvlText w:val=""/>
+      <w:lvlJc w:val="left"/>
+      <w:pPr>
+        <w:tabs>
+          <w:tab w:val="num" w:pos="5760"/>
+        </w:tabs>
+        <w:ind w:left="5760" w:hanging="360"/>
+      </w:pPr>
+      <w:rPr>
+        <w:rFonts w:ascii="Wingdings" w:hAnsi="Wingdings" w:hint="default"/>
+        <w:sz w:val="20"/>
+      </w:rPr>
+    </w:lvl>
+    <w:lvl w:ilvl="8" w:tentative="1">
+      <w:start w:val="1"/>
+      <w:numFmt w:val="bullet"/>
+      <w:lvlText w:val=""/>
+      <w:lvlJc w:val="left"/>
+      <w:pPr>
+        <w:tabs>
+          <w:tab w:val="num" w:pos="6480"/>
+        </w:tabs>
+        <w:ind w:left="6480" w:hanging="360"/>
+      </w:pPr>
+      <w:rPr>
+        <w:rFonts w:ascii="Wingdings" w:hAnsi="Wingdings" w:hint="default"/>
+        <w:sz w:val="20"/>
+      </w:rPr>
+    </w:lvl>
+  </w:abstractNum>
+  <w:abstractNum w:abstractNumId="5" w15:restartNumberingAfterBreak="0">
     <w:nsid w:val="150225BD"/>
     <w:multiLevelType w:val="multilevel"/>
     <w:tmpl w:val="F0EC1DFA"/>
@@ -4822,7 +4234,7 @@
       </w:rPr>
     </w:lvl>
   </w:abstractNum>
-  <w:abstractNum w:abstractNumId="4" w15:restartNumberingAfterBreak="0">
+  <w:abstractNum w:abstractNumId="6" w15:restartNumberingAfterBreak="0">
     <w:nsid w:val="1D3A7C90"/>
     <w:multiLevelType w:val="multilevel"/>
     <w:tmpl w:val="F1107E26"/>
@@ -4943,7 +4355,7 @@
       </w:pPr>
     </w:lvl>
   </w:abstractNum>
-  <w:abstractNum w:abstractNumId="5" w15:restartNumberingAfterBreak="0">
+  <w:abstractNum w:abstractNumId="7" w15:restartNumberingAfterBreak="0">
     <w:nsid w:val="2DDC0BD6"/>
     <w:multiLevelType w:val="multilevel"/>
     <w:tmpl w:val="74402328"/>
@@ -5092,7 +4504,7 @@
       </w:rPr>
     </w:lvl>
   </w:abstractNum>
-  <w:abstractNum w:abstractNumId="6" w15:restartNumberingAfterBreak="0">
+  <w:abstractNum w:abstractNumId="8" w15:restartNumberingAfterBreak="0">
     <w:nsid w:val="2F6579AE"/>
     <w:multiLevelType w:val="multilevel"/>
     <w:tmpl w:val="AF640E26"/>
@@ -5205,7 +4617,7 @@
       </w:pPr>
     </w:lvl>
   </w:abstractNum>
-  <w:abstractNum w:abstractNumId="7" w15:restartNumberingAfterBreak="0">
+  <w:abstractNum w:abstractNumId="9" w15:restartNumberingAfterBreak="0">
     <w:nsid w:val="3D703342"/>
     <w:multiLevelType w:val="multilevel"/>
     <w:tmpl w:val="4182A44A"/>
@@ -5354,7 +4766,7 @@
       </w:rPr>
     </w:lvl>
   </w:abstractNum>
-  <w:abstractNum w:abstractNumId="8" w15:restartNumberingAfterBreak="0">
+  <w:abstractNum w:abstractNumId="10" w15:restartNumberingAfterBreak="0">
     <w:nsid w:val="3E131E02"/>
     <w:multiLevelType w:val="multilevel"/>
     <w:tmpl w:val="E3549EA2"/>
@@ -5471,7 +4883,7 @@
       </w:pPr>
     </w:lvl>
   </w:abstractNum>
-  <w:abstractNum w:abstractNumId="9" w15:restartNumberingAfterBreak="0">
+  <w:abstractNum w:abstractNumId="11" w15:restartNumberingAfterBreak="0">
     <w:nsid w:val="4196556A"/>
     <w:multiLevelType w:val="multilevel"/>
     <w:tmpl w:val="06EAA47A"/>
@@ -5584,7 +4996,454 @@
       </w:pPr>
     </w:lvl>
   </w:abstractNum>
-  <w:abstractNum w:abstractNumId="10" w15:restartNumberingAfterBreak="0">
+  <w:abstractNum w:abstractNumId="12" w15:restartNumberingAfterBreak="0">
+    <w:nsid w:val="46EE59A8"/>
+    <w:multiLevelType w:val="multilevel"/>
+    <w:tmpl w:val="73A84E98"/>
+    <w:lvl w:ilvl="0">
+      <w:start w:val="1"/>
+      <w:numFmt w:val="bullet"/>
+      <w:lvlText w:val=""/>
+      <w:lvlJc w:val="left"/>
+      <w:pPr>
+        <w:tabs>
+          <w:tab w:val="num" w:pos="720"/>
+        </w:tabs>
+        <w:ind w:left="720" w:hanging="360"/>
+      </w:pPr>
+      <w:rPr>
+        <w:rFonts w:ascii="Symbol" w:hAnsi="Symbol" w:hint="default"/>
+        <w:sz w:val="20"/>
+      </w:rPr>
+    </w:lvl>
+    <w:lvl w:ilvl="1">
+      <w:start w:val="1"/>
+      <w:numFmt w:val="bullet"/>
+      <w:lvlText w:val="o"/>
+      <w:lvlJc w:val="left"/>
+      <w:pPr>
+        <w:tabs>
+          <w:tab w:val="num" w:pos="1440"/>
+        </w:tabs>
+        <w:ind w:left="1440" w:hanging="360"/>
+      </w:pPr>
+      <w:rPr>
+        <w:rFonts w:ascii="Courier New" w:hAnsi="Courier New" w:hint="default"/>
+        <w:sz w:val="20"/>
+      </w:rPr>
+    </w:lvl>
+    <w:lvl w:ilvl="2" w:tentative="1">
+      <w:start w:val="1"/>
+      <w:numFmt w:val="bullet"/>
+      <w:lvlText w:val=""/>
+      <w:lvlJc w:val="left"/>
+      <w:pPr>
+        <w:tabs>
+          <w:tab w:val="num" w:pos="2160"/>
+        </w:tabs>
+        <w:ind w:left="2160" w:hanging="360"/>
+      </w:pPr>
+      <w:rPr>
+        <w:rFonts w:ascii="Wingdings" w:hAnsi="Wingdings" w:hint="default"/>
+        <w:sz w:val="20"/>
+      </w:rPr>
+    </w:lvl>
+    <w:lvl w:ilvl="3" w:tentative="1">
+      <w:start w:val="1"/>
+      <w:numFmt w:val="bullet"/>
+      <w:lvlText w:val=""/>
+      <w:lvlJc w:val="left"/>
+      <w:pPr>
+        <w:tabs>
+          <w:tab w:val="num" w:pos="2880"/>
+        </w:tabs>
+        <w:ind w:left="2880" w:hanging="360"/>
+      </w:pPr>
+      <w:rPr>
+        <w:rFonts w:ascii="Wingdings" w:hAnsi="Wingdings" w:hint="default"/>
+        <w:sz w:val="20"/>
+      </w:rPr>
+    </w:lvl>
+    <w:lvl w:ilvl="4" w:tentative="1">
+      <w:start w:val="1"/>
+      <w:numFmt w:val="bullet"/>
+      <w:lvlText w:val=""/>
+      <w:lvlJc w:val="left"/>
+      <w:pPr>
+        <w:tabs>
+          <w:tab w:val="num" w:pos="3600"/>
+        </w:tabs>
+        <w:ind w:left="3600" w:hanging="360"/>
+      </w:pPr>
+      <w:rPr>
+        <w:rFonts w:ascii="Wingdings" w:hAnsi="Wingdings" w:hint="default"/>
+        <w:sz w:val="20"/>
+      </w:rPr>
+    </w:lvl>
+    <w:lvl w:ilvl="5" w:tentative="1">
+      <w:start w:val="1"/>
+      <w:numFmt w:val="bullet"/>
+      <w:lvlText w:val=""/>
+      <w:lvlJc w:val="left"/>
+      <w:pPr>
+        <w:tabs>
+          <w:tab w:val="num" w:pos="4320"/>
+        </w:tabs>
+        <w:ind w:left="4320" w:hanging="360"/>
+      </w:pPr>
+      <w:rPr>
+        <w:rFonts w:ascii="Wingdings" w:hAnsi="Wingdings" w:hint="default"/>
+        <w:sz w:val="20"/>
+      </w:rPr>
+    </w:lvl>
+    <w:lvl w:ilvl="6" w:tentative="1">
+      <w:start w:val="1"/>
+      <w:numFmt w:val="bullet"/>
+      <w:lvlText w:val=""/>
+      <w:lvlJc w:val="left"/>
+      <w:pPr>
+        <w:tabs>
+          <w:tab w:val="num" w:pos="5040"/>
+        </w:tabs>
+        <w:ind w:left="5040" w:hanging="360"/>
+      </w:pPr>
+      <w:rPr>
+        <w:rFonts w:ascii="Wingdings" w:hAnsi="Wingdings" w:hint="default"/>
+        <w:sz w:val="20"/>
+      </w:rPr>
+    </w:lvl>
+    <w:lvl w:ilvl="7" w:tentative="1">
+      <w:start w:val="1"/>
+      <w:numFmt w:val="bullet"/>
+      <w:lvlText w:val=""/>
+      <w:lvlJc w:val="left"/>
+      <w:pPr>
+        <w:tabs>
+          <w:tab w:val="num" w:pos="5760"/>
+        </w:tabs>
+        <w:ind w:left="5760" w:hanging="360"/>
+      </w:pPr>
+      <w:rPr>
+        <w:rFonts w:ascii="Wingdings" w:hAnsi="Wingdings" w:hint="default"/>
+        <w:sz w:val="20"/>
+      </w:rPr>
+    </w:lvl>
+    <w:lvl w:ilvl="8" w:tentative="1">
+      <w:start w:val="1"/>
+      <w:numFmt w:val="bullet"/>
+      <w:lvlText w:val=""/>
+      <w:lvlJc w:val="left"/>
+      <w:pPr>
+        <w:tabs>
+          <w:tab w:val="num" w:pos="6480"/>
+        </w:tabs>
+        <w:ind w:left="6480" w:hanging="360"/>
+      </w:pPr>
+      <w:rPr>
+        <w:rFonts w:ascii="Wingdings" w:hAnsi="Wingdings" w:hint="default"/>
+        <w:sz w:val="20"/>
+      </w:rPr>
+    </w:lvl>
+  </w:abstractNum>
+  <w:abstractNum w:abstractNumId="13" w15:restartNumberingAfterBreak="0">
+    <w:nsid w:val="4D877D89"/>
+    <w:multiLevelType w:val="multilevel"/>
+    <w:tmpl w:val="85D6C12A"/>
+    <w:lvl w:ilvl="0">
+      <w:start w:val="1"/>
+      <w:numFmt w:val="bullet"/>
+      <w:lvlText w:val=""/>
+      <w:lvlJc w:val="left"/>
+      <w:pPr>
+        <w:tabs>
+          <w:tab w:val="num" w:pos="720"/>
+        </w:tabs>
+        <w:ind w:left="720" w:hanging="360"/>
+      </w:pPr>
+      <w:rPr>
+        <w:rFonts w:ascii="Symbol" w:hAnsi="Symbol" w:hint="default"/>
+        <w:sz w:val="20"/>
+      </w:rPr>
+    </w:lvl>
+    <w:lvl w:ilvl="1" w:tentative="1">
+      <w:start w:val="1"/>
+      <w:numFmt w:val="bullet"/>
+      <w:lvlText w:val="o"/>
+      <w:lvlJc w:val="left"/>
+      <w:pPr>
+        <w:tabs>
+          <w:tab w:val="num" w:pos="1440"/>
+        </w:tabs>
+        <w:ind w:left="1440" w:hanging="360"/>
+      </w:pPr>
+      <w:rPr>
+        <w:rFonts w:ascii="Courier New" w:hAnsi="Courier New" w:hint="default"/>
+        <w:sz w:val="20"/>
+      </w:rPr>
+    </w:lvl>
+    <w:lvl w:ilvl="2" w:tentative="1">
+      <w:start w:val="1"/>
+      <w:numFmt w:val="bullet"/>
+      <w:lvlText w:val=""/>
+      <w:lvlJc w:val="left"/>
+      <w:pPr>
+        <w:tabs>
+          <w:tab w:val="num" w:pos="2160"/>
+        </w:tabs>
+        <w:ind w:left="2160" w:hanging="360"/>
+      </w:pPr>
+      <w:rPr>
+        <w:rFonts w:ascii="Wingdings" w:hAnsi="Wingdings" w:hint="default"/>
+        <w:sz w:val="20"/>
+      </w:rPr>
+    </w:lvl>
+    <w:lvl w:ilvl="3" w:tentative="1">
+      <w:start w:val="1"/>
+      <w:numFmt w:val="bullet"/>
+      <w:lvlText w:val=""/>
+      <w:lvlJc w:val="left"/>
+      <w:pPr>
+        <w:tabs>
+          <w:tab w:val="num" w:pos="2880"/>
+        </w:tabs>
+        <w:ind w:left="2880" w:hanging="360"/>
+      </w:pPr>
+      <w:rPr>
+        <w:rFonts w:ascii="Wingdings" w:hAnsi="Wingdings" w:hint="default"/>
+        <w:sz w:val="20"/>
+      </w:rPr>
+    </w:lvl>
+    <w:lvl w:ilvl="4" w:tentative="1">
+      <w:start w:val="1"/>
+      <w:numFmt w:val="bullet"/>
+      <w:lvlText w:val=""/>
+      <w:lvlJc w:val="left"/>
+      <w:pPr>
+        <w:tabs>
+          <w:tab w:val="num" w:pos="3600"/>
+        </w:tabs>
+        <w:ind w:left="3600" w:hanging="360"/>
+      </w:pPr>
+      <w:rPr>
+        <w:rFonts w:ascii="Wingdings" w:hAnsi="Wingdings" w:hint="default"/>
+        <w:sz w:val="20"/>
+      </w:rPr>
+    </w:lvl>
+    <w:lvl w:ilvl="5" w:tentative="1">
+      <w:start w:val="1"/>
+      <w:numFmt w:val="bullet"/>
+      <w:lvlText w:val=""/>
+      <w:lvlJc w:val="left"/>
+      <w:pPr>
+        <w:tabs>
+          <w:tab w:val="num" w:pos="4320"/>
+        </w:tabs>
+        <w:ind w:left="4320" w:hanging="360"/>
+      </w:pPr>
+      <w:rPr>
+        <w:rFonts w:ascii="Wingdings" w:hAnsi="Wingdings" w:hint="default"/>
+        <w:sz w:val="20"/>
+      </w:rPr>
+    </w:lvl>
+    <w:lvl w:ilvl="6" w:tentative="1">
+      <w:start w:val="1"/>
+      <w:numFmt w:val="bullet"/>
+      <w:lvlText w:val=""/>
+      <w:lvlJc w:val="left"/>
+      <w:pPr>
+        <w:tabs>
+          <w:tab w:val="num" w:pos="5040"/>
+        </w:tabs>
+        <w:ind w:left="5040" w:hanging="360"/>
+      </w:pPr>
+      <w:rPr>
+        <w:rFonts w:ascii="Wingdings" w:hAnsi="Wingdings" w:hint="default"/>
+        <w:sz w:val="20"/>
+      </w:rPr>
+    </w:lvl>
+    <w:lvl w:ilvl="7" w:tentative="1">
+      <w:start w:val="1"/>
+      <w:numFmt w:val="bullet"/>
+      <w:lvlText w:val=""/>
+      <w:lvlJc w:val="left"/>
+      <w:pPr>
+        <w:tabs>
+          <w:tab w:val="num" w:pos="5760"/>
+        </w:tabs>
+        <w:ind w:left="5760" w:hanging="360"/>
+      </w:pPr>
+      <w:rPr>
+        <w:rFonts w:ascii="Wingdings" w:hAnsi="Wingdings" w:hint="default"/>
+        <w:sz w:val="20"/>
+      </w:rPr>
+    </w:lvl>
+    <w:lvl w:ilvl="8" w:tentative="1">
+      <w:start w:val="1"/>
+      <w:numFmt w:val="bullet"/>
+      <w:lvlText w:val=""/>
+      <w:lvlJc w:val="left"/>
+      <w:pPr>
+        <w:tabs>
+          <w:tab w:val="num" w:pos="6480"/>
+        </w:tabs>
+        <w:ind w:left="6480" w:hanging="360"/>
+      </w:pPr>
+      <w:rPr>
+        <w:rFonts w:ascii="Wingdings" w:hAnsi="Wingdings" w:hint="default"/>
+        <w:sz w:val="20"/>
+      </w:rPr>
+    </w:lvl>
+  </w:abstractNum>
+  <w:abstractNum w:abstractNumId="14" w15:restartNumberingAfterBreak="0">
+    <w:nsid w:val="5F631D39"/>
+    <w:multiLevelType w:val="multilevel"/>
+    <w:tmpl w:val="95A43D32"/>
+    <w:lvl w:ilvl="0">
+      <w:start w:val="1"/>
+      <w:numFmt w:val="bullet"/>
+      <w:lvlText w:val=""/>
+      <w:lvlJc w:val="left"/>
+      <w:pPr>
+        <w:tabs>
+          <w:tab w:val="num" w:pos="720"/>
+        </w:tabs>
+        <w:ind w:left="720" w:hanging="360"/>
+      </w:pPr>
+      <w:rPr>
+        <w:rFonts w:ascii="Symbol" w:hAnsi="Symbol" w:hint="default"/>
+        <w:sz w:val="20"/>
+      </w:rPr>
+    </w:lvl>
+    <w:lvl w:ilvl="1">
+      <w:start w:val="1"/>
+      <w:numFmt w:val="bullet"/>
+      <w:lvlText w:val="o"/>
+      <w:lvlJc w:val="left"/>
+      <w:pPr>
+        <w:tabs>
+          <w:tab w:val="num" w:pos="1440"/>
+        </w:tabs>
+        <w:ind w:left="1440" w:hanging="360"/>
+      </w:pPr>
+      <w:rPr>
+        <w:rFonts w:ascii="Courier New" w:hAnsi="Courier New" w:hint="default"/>
+        <w:sz w:val="20"/>
+      </w:rPr>
+    </w:lvl>
+    <w:lvl w:ilvl="2" w:tentative="1">
+      <w:start w:val="1"/>
+      <w:numFmt w:val="bullet"/>
+      <w:lvlText w:val=""/>
+      <w:lvlJc w:val="left"/>
+      <w:pPr>
+        <w:tabs>
+          <w:tab w:val="num" w:pos="2160"/>
+        </w:tabs>
+        <w:ind w:left="2160" w:hanging="360"/>
+      </w:pPr>
+      <w:rPr>
+        <w:rFonts w:ascii="Wingdings" w:hAnsi="Wingdings" w:hint="default"/>
+        <w:sz w:val="20"/>
+      </w:rPr>
+    </w:lvl>
+    <w:lvl w:ilvl="3" w:tentative="1">
+      <w:start w:val="1"/>
+      <w:numFmt w:val="bullet"/>
+      <w:lvlText w:val=""/>
+      <w:lvlJc w:val="left"/>
+      <w:pPr>
+        <w:tabs>
+          <w:tab w:val="num" w:pos="2880"/>
+        </w:tabs>
+        <w:ind w:left="2880" w:hanging="360"/>
+      </w:pPr>
+      <w:rPr>
+        <w:rFonts w:ascii="Wingdings" w:hAnsi="Wingdings" w:hint="default"/>
+        <w:sz w:val="20"/>
+      </w:rPr>
+    </w:lvl>
+    <w:lvl w:ilvl="4" w:tentative="1">
+      <w:start w:val="1"/>
+      <w:numFmt w:val="bullet"/>
+      <w:lvlText w:val=""/>
+      <w:lvlJc w:val="left"/>
+      <w:pPr>
+        <w:tabs>
+          <w:tab w:val="num" w:pos="3600"/>
+        </w:tabs>
+        <w:ind w:left="3600" w:hanging="360"/>
+      </w:pPr>
+      <w:rPr>
+        <w:rFonts w:ascii="Wingdings" w:hAnsi="Wingdings" w:hint="default"/>
+        <w:sz w:val="20"/>
+      </w:rPr>
+    </w:lvl>
+    <w:lvl w:ilvl="5" w:tentative="1">
+      <w:start w:val="1"/>
+      <w:numFmt w:val="bullet"/>
+      <w:lvlText w:val=""/>
+      <w:lvlJc w:val="left"/>
+      <w:pPr>
+        <w:tabs>
+          <w:tab w:val="num" w:pos="4320"/>
+        </w:tabs>
+        <w:ind w:left="4320" w:hanging="360"/>
+      </w:pPr>
+      <w:rPr>
+        <w:rFonts w:ascii="Wingdings" w:hAnsi="Wingdings" w:hint="default"/>
+        <w:sz w:val="20"/>
+      </w:rPr>
+    </w:lvl>
+    <w:lvl w:ilvl="6" w:tentative="1">
+      <w:start w:val="1"/>
+      <w:numFmt w:val="bullet"/>
+      <w:lvlText w:val=""/>
+      <w:lvlJc w:val="left"/>
+      <w:pPr>
+        <w:tabs>
+          <w:tab w:val="num" w:pos="5040"/>
+        </w:tabs>
+        <w:ind w:left="5040" w:hanging="360"/>
+      </w:pPr>
+      <w:rPr>
+        <w:rFonts w:ascii="Wingdings" w:hAnsi="Wingdings" w:hint="default"/>
+        <w:sz w:val="20"/>
+      </w:rPr>
+    </w:lvl>
+    <w:lvl w:ilvl="7" w:tentative="1">
+      <w:start w:val="1"/>
+      <w:numFmt w:val="bullet"/>
+      <w:lvlText w:val=""/>
+      <w:lvlJc w:val="left"/>
+      <w:pPr>
+        <w:tabs>
+          <w:tab w:val="num" w:pos="5760"/>
+        </w:tabs>
+        <w:ind w:left="5760" w:hanging="360"/>
+      </w:pPr>
+      <w:rPr>
+        <w:rFonts w:ascii="Wingdings" w:hAnsi="Wingdings" w:hint="default"/>
+        <w:sz w:val="20"/>
+      </w:rPr>
+    </w:lvl>
+    <w:lvl w:ilvl="8" w:tentative="1">
+      <w:start w:val="1"/>
+      <w:numFmt w:val="bullet"/>
+      <w:lvlText w:val=""/>
+      <w:lvlJc w:val="left"/>
+      <w:pPr>
+        <w:tabs>
+          <w:tab w:val="num" w:pos="6480"/>
+        </w:tabs>
+        <w:ind w:left="6480" w:hanging="360"/>
+      </w:pPr>
+      <w:rPr>
+        <w:rFonts w:ascii="Wingdings" w:hAnsi="Wingdings" w:hint="default"/>
+        <w:sz w:val="20"/>
+      </w:rPr>
+    </w:lvl>
+  </w:abstractNum>
+  <w:abstractNum w:abstractNumId="15" w15:restartNumberingAfterBreak="0">
     <w:nsid w:val="60097D59"/>
     <w:multiLevelType w:val="multilevel"/>
     <w:tmpl w:val="3BFA6436"/>
@@ -5733,7 +5592,156 @@
       </w:rPr>
     </w:lvl>
   </w:abstractNum>
-  <w:abstractNum w:abstractNumId="11" w15:restartNumberingAfterBreak="0">
+  <w:abstractNum w:abstractNumId="16" w15:restartNumberingAfterBreak="0">
+    <w:nsid w:val="66FC2401"/>
+    <w:multiLevelType w:val="multilevel"/>
+    <w:tmpl w:val="D82A7236"/>
+    <w:lvl w:ilvl="0">
+      <w:start w:val="1"/>
+      <w:numFmt w:val="bullet"/>
+      <w:lvlText w:val=""/>
+      <w:lvlJc w:val="left"/>
+      <w:pPr>
+        <w:tabs>
+          <w:tab w:val="num" w:pos="720"/>
+        </w:tabs>
+        <w:ind w:left="720" w:hanging="360"/>
+      </w:pPr>
+      <w:rPr>
+        <w:rFonts w:ascii="Symbol" w:hAnsi="Symbol" w:hint="default"/>
+        <w:sz w:val="20"/>
+      </w:rPr>
+    </w:lvl>
+    <w:lvl w:ilvl="1" w:tentative="1">
+      <w:start w:val="1"/>
+      <w:numFmt w:val="bullet"/>
+      <w:lvlText w:val="o"/>
+      <w:lvlJc w:val="left"/>
+      <w:pPr>
+        <w:tabs>
+          <w:tab w:val="num" w:pos="1440"/>
+        </w:tabs>
+        <w:ind w:left="1440" w:hanging="360"/>
+      </w:pPr>
+      <w:rPr>
+        <w:rFonts w:ascii="Courier New" w:hAnsi="Courier New" w:hint="default"/>
+        <w:sz w:val="20"/>
+      </w:rPr>
+    </w:lvl>
+    <w:lvl w:ilvl="2" w:tentative="1">
+      <w:start w:val="1"/>
+      <w:numFmt w:val="bullet"/>
+      <w:lvlText w:val=""/>
+      <w:lvlJc w:val="left"/>
+      <w:pPr>
+        <w:tabs>
+          <w:tab w:val="num" w:pos="2160"/>
+        </w:tabs>
+        <w:ind w:left="2160" w:hanging="360"/>
+      </w:pPr>
+      <w:rPr>
+        <w:rFonts w:ascii="Wingdings" w:hAnsi="Wingdings" w:hint="default"/>
+        <w:sz w:val="20"/>
+      </w:rPr>
+    </w:lvl>
+    <w:lvl w:ilvl="3" w:tentative="1">
+      <w:start w:val="1"/>
+      <w:numFmt w:val="bullet"/>
+      <w:lvlText w:val=""/>
+      <w:lvlJc w:val="left"/>
+      <w:pPr>
+        <w:tabs>
+          <w:tab w:val="num" w:pos="2880"/>
+        </w:tabs>
+        <w:ind w:left="2880" w:hanging="360"/>
+      </w:pPr>
+      <w:rPr>
+        <w:rFonts w:ascii="Wingdings" w:hAnsi="Wingdings" w:hint="default"/>
+        <w:sz w:val="20"/>
+      </w:rPr>
+    </w:lvl>
+    <w:lvl w:ilvl="4" w:tentative="1">
+      <w:start w:val="1"/>
+      <w:numFmt w:val="bullet"/>
+      <w:lvlText w:val=""/>
+      <w:lvlJc w:val="left"/>
+      <w:pPr>
+        <w:tabs>
+          <w:tab w:val="num" w:pos="3600"/>
+        </w:tabs>
+        <w:ind w:left="3600" w:hanging="360"/>
+      </w:pPr>
+      <w:rPr>
+        <w:rFonts w:ascii="Wingdings" w:hAnsi="Wingdings" w:hint="default"/>
+        <w:sz w:val="20"/>
+      </w:rPr>
+    </w:lvl>
+    <w:lvl w:ilvl="5" w:tentative="1">
+      <w:start w:val="1"/>
+      <w:numFmt w:val="bullet"/>
+      <w:lvlText w:val=""/>
+      <w:lvlJc w:val="left"/>
+      <w:pPr>
+        <w:tabs>
+          <w:tab w:val="num" w:pos="4320"/>
+        </w:tabs>
+        <w:ind w:left="4320" w:hanging="360"/>
+      </w:pPr>
+      <w:rPr>
+        <w:rFonts w:ascii="Wingdings" w:hAnsi="Wingdings" w:hint="default"/>
+        <w:sz w:val="20"/>
+      </w:rPr>
+    </w:lvl>
+    <w:lvl w:ilvl="6" w:tentative="1">
+      <w:start w:val="1"/>
+      <w:numFmt w:val="bullet"/>
+      <w:lvlText w:val=""/>
+      <w:lvlJc w:val="left"/>
+      <w:pPr>
+        <w:tabs>
+          <w:tab w:val="num" w:pos="5040"/>
+        </w:tabs>
+        <w:ind w:left="5040" w:hanging="360"/>
+      </w:pPr>
+      <w:rPr>
+        <w:rFonts w:ascii="Wingdings" w:hAnsi="Wingdings" w:hint="default"/>
+        <w:sz w:val="20"/>
+      </w:rPr>
+    </w:lvl>
+    <w:lvl w:ilvl="7" w:tentative="1">
+      <w:start w:val="1"/>
+      <w:numFmt w:val="bullet"/>
+      <w:lvlText w:val=""/>
+      <w:lvlJc w:val="left"/>
+      <w:pPr>
+        <w:tabs>
+          <w:tab w:val="num" w:pos="5760"/>
+        </w:tabs>
+        <w:ind w:left="5760" w:hanging="360"/>
+      </w:pPr>
+      <w:rPr>
+        <w:rFonts w:ascii="Wingdings" w:hAnsi="Wingdings" w:hint="default"/>
+        <w:sz w:val="20"/>
+      </w:rPr>
+    </w:lvl>
+    <w:lvl w:ilvl="8" w:tentative="1">
+      <w:start w:val="1"/>
+      <w:numFmt w:val="bullet"/>
+      <w:lvlText w:val=""/>
+      <w:lvlJc w:val="left"/>
+      <w:pPr>
+        <w:tabs>
+          <w:tab w:val="num" w:pos="6480"/>
+        </w:tabs>
+        <w:ind w:left="6480" w:hanging="360"/>
+      </w:pPr>
+      <w:rPr>
+        <w:rFonts w:ascii="Wingdings" w:hAnsi="Wingdings" w:hint="default"/>
+        <w:sz w:val="20"/>
+      </w:rPr>
+    </w:lvl>
+  </w:abstractNum>
+  <w:abstractNum w:abstractNumId="17" w15:restartNumberingAfterBreak="0">
     <w:nsid w:val="68445149"/>
     <w:multiLevelType w:val="multilevel"/>
     <w:tmpl w:val="26F25D0E"/>
@@ -5850,7 +5858,7 @@
       </w:pPr>
     </w:lvl>
   </w:abstractNum>
-  <w:abstractNum w:abstractNumId="12" w15:restartNumberingAfterBreak="0">
+  <w:abstractNum w:abstractNumId="18" w15:restartNumberingAfterBreak="0">
     <w:nsid w:val="68740710"/>
     <w:multiLevelType w:val="multilevel"/>
     <w:tmpl w:val="3CE821DC"/>
@@ -5999,7 +6007,7 @@
       </w:rPr>
     </w:lvl>
   </w:abstractNum>
-  <w:abstractNum w:abstractNumId="13" w15:restartNumberingAfterBreak="0">
+  <w:abstractNum w:abstractNumId="19" w15:restartNumberingAfterBreak="0">
     <w:nsid w:val="69036DBA"/>
     <w:multiLevelType w:val="multilevel"/>
     <w:tmpl w:val="795AF76C"/>
@@ -6112,7 +6120,7 @@
       </w:pPr>
     </w:lvl>
   </w:abstractNum>
-  <w:abstractNum w:abstractNumId="14" w15:restartNumberingAfterBreak="0">
+  <w:abstractNum w:abstractNumId="20" w15:restartNumberingAfterBreak="0">
     <w:nsid w:val="7EA67441"/>
     <w:multiLevelType w:val="multilevel"/>
     <w:tmpl w:val="65083E2A"/>
@@ -6226,49 +6234,67 @@
     </w:lvl>
   </w:abstractNum>
   <w:num w:numId="1" w16cid:durableId="579219461">
-    <w:abstractNumId w:val="11"/>
+    <w:abstractNumId w:val="17"/>
   </w:num>
   <w:num w:numId="2" w16cid:durableId="530455729">
-    <w:abstractNumId w:val="14"/>
+    <w:abstractNumId w:val="20"/>
   </w:num>
   <w:num w:numId="3" w16cid:durableId="52972548">
-    <w:abstractNumId w:val="10"/>
+    <w:abstractNumId w:val="15"/>
   </w:num>
   <w:num w:numId="4" w16cid:durableId="905650732">
-    <w:abstractNumId w:val="13"/>
+    <w:abstractNumId w:val="19"/>
   </w:num>
   <w:num w:numId="5" w16cid:durableId="250894672">
-    <w:abstractNumId w:val="7"/>
+    <w:abstractNumId w:val="9"/>
   </w:num>
   <w:num w:numId="6" w16cid:durableId="1149126723">
-    <w:abstractNumId w:val="9"/>
+    <w:abstractNumId w:val="11"/>
   </w:num>
   <w:num w:numId="7" w16cid:durableId="239170663">
     <w:abstractNumId w:val="0"/>
   </w:num>
   <w:num w:numId="8" w16cid:durableId="106122011">
+    <w:abstractNumId w:val="8"/>
+  </w:num>
+  <w:num w:numId="9" w16cid:durableId="902103835">
+    <w:abstractNumId w:val="5"/>
+  </w:num>
+  <w:num w:numId="10" w16cid:durableId="710570385">
+    <w:abstractNumId w:val="18"/>
+  </w:num>
+  <w:num w:numId="11" w16cid:durableId="1446804374">
+    <w:abstractNumId w:val="3"/>
+  </w:num>
+  <w:num w:numId="12" w16cid:durableId="9646359">
     <w:abstractNumId w:val="6"/>
   </w:num>
-  <w:num w:numId="9" w16cid:durableId="902103835">
-    <w:abstractNumId w:val="3"/>
+  <w:num w:numId="13" w16cid:durableId="193157632">
+    <w:abstractNumId w:val="7"/>
   </w:num>
-  <w:num w:numId="10" w16cid:durableId="710570385">
+  <w:num w:numId="14" w16cid:durableId="1502039870">
+    <w:abstractNumId w:val="2"/>
+  </w:num>
+  <w:num w:numId="15" w16cid:durableId="461924412">
+    <w:abstractNumId w:val="10"/>
+  </w:num>
+  <w:num w:numId="16" w16cid:durableId="404454642">
+    <w:abstractNumId w:val="14"/>
+  </w:num>
+  <w:num w:numId="17" w16cid:durableId="700712751">
+    <w:abstractNumId w:val="4"/>
+  </w:num>
+  <w:num w:numId="18" w16cid:durableId="1918399752">
+    <w:abstractNumId w:val="13"/>
+  </w:num>
+  <w:num w:numId="19" w16cid:durableId="1894929992">
+    <w:abstractNumId w:val="1"/>
+  </w:num>
+  <w:num w:numId="20" w16cid:durableId="903642605">
     <w:abstractNumId w:val="12"/>
   </w:num>
-  <w:num w:numId="11" w16cid:durableId="1446804374">
-    <w:abstractNumId w:val="2"/>
-  </w:num>
-  <w:num w:numId="12" w16cid:durableId="9646359">
-    <w:abstractNumId w:val="4"/>
-  </w:num>
-  <w:num w:numId="13" w16cid:durableId="193157632">
-    <w:abstractNumId w:val="5"/>
-  </w:num>
-  <w:num w:numId="14" w16cid:durableId="1502039870">
-    <w:abstractNumId w:val="1"/>
-  </w:num>
-  <w:num w:numId="15" w16cid:durableId="461924412">
-    <w:abstractNumId w:val="8"/>
+  <w:num w:numId="21" w16cid:durableId="81223190">
+    <w:abstractNumId w:val="16"/>
   </w:num>
 </w:numbering>
 </file>
@@ -7208,6 +7234,29 @@
     <w:basedOn w:val="Fuentedeprrafopredeter"/>
     <w:rsid w:val="006337E8"/>
   </w:style>
+  <w:style w:type="character" w:styleId="Hipervnculo">
+    <w:name w:val="Hyperlink"/>
+    <w:basedOn w:val="Fuentedeprrafopredeter"/>
+    <w:uiPriority w:val="99"/>
+    <w:unhideWhenUsed/>
+    <w:rsid w:val="009B1A20"/>
+    <w:rPr>
+      <w:color w:val="467886" w:themeColor="hyperlink"/>
+      <w:u w:val="single"/>
+    </w:rPr>
+  </w:style>
+  <w:style w:type="character" w:styleId="Mencinsinresolver">
+    <w:name w:val="Unresolved Mention"/>
+    <w:basedOn w:val="Fuentedeprrafopredeter"/>
+    <w:uiPriority w:val="99"/>
+    <w:semiHidden/>
+    <w:unhideWhenUsed/>
+    <w:rsid w:val="009B1A20"/>
+    <w:rPr>
+      <w:color w:val="605E5C"/>
+      <w:shd w:val="clear" w:color="auto" w:fill="E1DFDD"/>
+    </w:rPr>
+  </w:style>
 </w:styles>
 </file>
 

</xml_diff>